<commit_message>
I dont seem to be making progress anymore
</commit_message>
<xml_diff>
--- a/aspirational_structure/writing/rough_outline.docx
+++ b/aspirational_structure/writing/rough_outline.docx
@@ -675,6 +675,16 @@
     </w:p>
     <w:p>
       <w:pPr>
+        <w:pStyle w:val="Heading2"/>
+      </w:pPr>
+      <w:bookmarkStart w:id="22" w:name="bird-abundance-data"/>
+      <w:r>
+        <w:t xml:space="preserve">Bird abundance data</w:t>
+      </w:r>
+      <w:bookmarkEnd w:id="22"/>
+    </w:p>
+    <w:p>
+      <w:pPr>
         <w:pStyle w:val="Compact"/>
         <w:numPr>
           <w:numId w:val="1015"/>
@@ -682,43 +692,19 @@
         </w:numPr>
       </w:pPr>
       <w:r>
-        <w:t xml:space="preserve">Bird abundance data</w:t>
-      </w:r>
-    </w:p>
-    <w:p>
-      <w:pPr>
-        <w:pStyle w:val="Compact"/>
-        <w:numPr>
-          <w:numId w:val="1016"/>
-          <w:ilvl w:val="1"/>
-        </w:numPr>
-      </w:pPr>
-      <w:r>
         <w:t xml:space="preserve">We used data from the Breeding Bird Survey to compare community attributes along each route between the 5-year periods from 1988-1992 and 2014-2018.</w:t>
       </w:r>
-    </w:p>
-    <w:p>
-      <w:pPr>
-        <w:pStyle w:val="Compact"/>
-        <w:numPr>
-          <w:numId w:val="1017"/>
-          <w:ilvl w:val="2"/>
-        </w:numPr>
-      </w:pPr>
-      <w:r>
-        <w:t xml:space="preserve">We used a discrete time-period comparison (as opposed to continuous-time over the full timeseries) to simplify comparisons between temporal turnover in species composition and the size structure - which are complex, multidimensional distributions - and changes in community-wide total abundance, biomass, and energy use.</w:t>
-      </w:r>
-    </w:p>
-    <w:p>
-      <w:pPr>
-        <w:pStyle w:val="Compact"/>
-        <w:numPr>
-          <w:numId w:val="1018"/>
-          <w:ilvl w:val="3"/>
-        </w:numPr>
-      </w:pPr>
-      <w:r>
-        <w:t xml:space="preserve">We acknowledge that a continuous-time perspective may be better equipped to detect nonlinear dynamics</w:t>
+      <w:r>
+        <w:t xml:space="preserve"> </w:t>
+      </w:r>
+      <w:r>
+        <w:t xml:space="preserve">1. We used a discrete time-period comparison (as opposed to continuous-time over the full timeseries) to simplify comparisons between temporal turnover in species composition and the size structure - which are complex, multidimensional distributions - and changes in community-wide total abundance, biomass, and energy use.</w:t>
+      </w:r>
+      <w:r>
+        <w:t xml:space="preserve"> </w:t>
+      </w:r>
+      <w:r>
+        <w:t xml:space="preserve">1. We acknowledge that a continuous-time perspective may be better equipped to detect nonlinear dynamics</w:t>
       </w:r>
       <w:r>
         <w:t xml:space="preserve"> </w:t>
@@ -756,171 +742,135 @@
       <w:r>
         <w:t xml:space="preserve">).</w:t>
       </w:r>
+      <w:r>
+        <w:t xml:space="preserve"> </w:t>
+      </w:r>
+      <w:r>
+        <w:t xml:space="preserve">1. We used 5-year periods so as to smooth out interannual variability and to account for sampling accumulation effects in characterizing the bird community in each time period</w:t>
+      </w:r>
+      <w:r>
+        <w:t xml:space="preserve"> </w:t>
+      </w:r>
+      <w:r>
+        <w:t xml:space="preserve">(White et al. 2004)</w:t>
+      </w:r>
+      <w:r>
+        <w:t xml:space="preserve">.</w:t>
+      </w:r>
+      <w:r>
+        <w:t xml:space="preserve"> </w:t>
+      </w:r>
+      <w:r>
+        <w:t xml:space="preserve">1. We used the same begin and end dates for all routes in the analysis so as to have a consistent window.</w:t>
+      </w:r>
+      <w:r>
+        <w:t xml:space="preserve"> </w:t>
+      </w:r>
+      <w:r>
+        <w:t xml:space="preserve">1. We explored the number of routes in the dataset with complete sampling coverage for two five-year</w:t>
+      </w:r>
+      <w:r>
+        <w:t xml:space="preserve"> </w:t>
+      </w:r>
+      <w:r>
+        <w:t xml:space="preserve">“</w:t>
+      </w:r>
+      <w:r>
+        <w:t xml:space="preserve">begin</w:t>
+      </w:r>
+      <w:r>
+        <w:t xml:space="preserve">”</w:t>
+      </w:r>
+      <w:r>
+        <w:t xml:space="preserve"> </w:t>
+      </w:r>
+      <w:r>
+        <w:t xml:space="preserve">and</w:t>
+      </w:r>
+      <w:r>
+        <w:t xml:space="preserve"> </w:t>
+      </w:r>
+      <w:r>
+        <w:t xml:space="preserve">“</w:t>
+      </w:r>
+      <w:r>
+        <w:t xml:space="preserve">end</w:t>
+      </w:r>
+      <w:r>
+        <w:t xml:space="preserve">”</w:t>
+      </w:r>
+      <w:r>
+        <w:t xml:space="preserve"> </w:t>
+      </w:r>
+      <w:r>
+        <w:t xml:space="preserve">periods with start dates ranging from X to X and end dates ranging from X to X, and selected beginning and ending dates of 1988 and 2018 so as to obtain a large number of routes from diverse bird conservation regions, and span a relatively long window of time (could ref</w:t>
+      </w:r>
+      <w:r>
+        <w:t xml:space="preserve"> </w:t>
+      </w:r>
+      <w:r>
+        <w:t xml:space="preserve">Cusser et al. (2020)</w:t>
+      </w:r>
+      <w:r>
+        <w:t xml:space="preserve"> </w:t>
+      </w:r>
+      <w:r>
+        <w:t xml:space="preserve">there).</w:t>
+      </w:r>
+      <w:r>
+        <w:t xml:space="preserve"> </w:t>
+      </w:r>
+      <w:r>
+        <w:t xml:space="preserve">1. This yielded 528 routes.</w:t>
+      </w:r>
+      <w:r>
+        <w:t xml:space="preserve"> </w:t>
+      </w:r>
+      <w:r>
+        <w:t xml:space="preserve">1. Sometimes I subsample the 528 to get a maximum of 10 routes per bird conservation region, so that the highly-sampled BCRs don’t dominate aggregate analyses</w:t>
+      </w:r>
+      <w:r>
+        <w:t xml:space="preserve"> </w:t>
+      </w:r>
+      <w:r>
+        <w:t xml:space="preserve">(Thibault et al. 2011)</w:t>
+      </w:r>
+      <w:r>
+        <w:t xml:space="preserve">. That yields 238 (I believe).</w:t>
+      </w:r>
+      <w:r>
+        <w:t xml:space="preserve"> </w:t>
+      </w:r>
+      <w:r>
+        <w:t xml:space="preserve">## Estimated size data</w:t>
+      </w:r>
+    </w:p>
+    <w:p>
+      <w:pPr>
+        <w:pStyle w:val="Compact"/>
+        <w:numPr>
+          <w:numId w:val="1016"/>
+          <w:ilvl w:val="1"/>
+        </w:numPr>
+      </w:pPr>
+      <w:r>
+        <w:t xml:space="preserve">BBS contains abundances for all species along a route in each year, but does not include measurements of individual body size. We generated body size estimates for individual birds assuming that intraspecific size distributions are normally distributed around a species’ mean body size (following</w:t>
+      </w:r>
+      <w:r>
+        <w:t xml:space="preserve"> </w:t>
+      </w:r>
+      <w:r>
+        <w:t xml:space="preserve">Thibault et al. (2011)</w:t>
+      </w:r>
+      <w:r>
+        <w:t xml:space="preserve">; also recent Myers/Catano/Fristoe paper I believe).</w:t>
+      </w:r>
     </w:p>
     <w:p>
       <w:pPr>
         <w:pStyle w:val="Compact"/>
         <w:numPr>
           <w:numId w:val="1017"/>
-          <w:ilvl w:val="2"/>
-        </w:numPr>
-      </w:pPr>
-      <w:r>
-        <w:t xml:space="preserve">We used 5-year periods so as to smooth out interannual variability and to account for sampling accumulation effects in characterizing the bird community in each time period</w:t>
-      </w:r>
-      <w:r>
-        <w:t xml:space="preserve"> </w:t>
-      </w:r>
-      <w:r>
-        <w:t xml:space="preserve">(White et al. 2004)</w:t>
-      </w:r>
-      <w:r>
-        <w:t xml:space="preserve">.</w:t>
-      </w:r>
-    </w:p>
-    <w:p>
-      <w:pPr>
-        <w:pStyle w:val="Compact"/>
-        <w:numPr>
-          <w:numId w:val="1019"/>
-          <w:ilvl w:val="3"/>
-        </w:numPr>
-      </w:pPr>
-      <w:r>
-        <w:t xml:space="preserve">We used the same begin and end dates for all routes in the analysis so as to have a consistent window.</w:t>
-      </w:r>
-    </w:p>
-    <w:p>
-      <w:pPr>
-        <w:pStyle w:val="Compact"/>
-        <w:numPr>
-          <w:numId w:val="1019"/>
-          <w:ilvl w:val="3"/>
-        </w:numPr>
-      </w:pPr>
-      <w:r>
-        <w:t xml:space="preserve">We explored the number of routes in the dataset with complete sampling coverage for two five-year</w:t>
-      </w:r>
-      <w:r>
-        <w:t xml:space="preserve"> </w:t>
-      </w:r>
-      <w:r>
-        <w:t xml:space="preserve">“</w:t>
-      </w:r>
-      <w:r>
-        <w:t xml:space="preserve">begin</w:t>
-      </w:r>
-      <w:r>
-        <w:t xml:space="preserve">”</w:t>
-      </w:r>
-      <w:r>
-        <w:t xml:space="preserve"> </w:t>
-      </w:r>
-      <w:r>
-        <w:t xml:space="preserve">and</w:t>
-      </w:r>
-      <w:r>
-        <w:t xml:space="preserve"> </w:t>
-      </w:r>
-      <w:r>
-        <w:t xml:space="preserve">“</w:t>
-      </w:r>
-      <w:r>
-        <w:t xml:space="preserve">end</w:t>
-      </w:r>
-      <w:r>
-        <w:t xml:space="preserve">”</w:t>
-      </w:r>
-      <w:r>
-        <w:t xml:space="preserve"> </w:t>
-      </w:r>
-      <w:r>
-        <w:t xml:space="preserve">periods with start dates ranging from X to X and end dates ranging from X to X, and selected beginning and ending dates of 1988 and 2018 so as to obtain a large number of routes from diverse bird conservation regions, and span a relatively long window of time (could ref</w:t>
-      </w:r>
-      <w:r>
-        <w:t xml:space="preserve"> </w:t>
-      </w:r>
-      <w:r>
-        <w:t xml:space="preserve">Cusser et al. (2020)</w:t>
-      </w:r>
-      <w:r>
-        <w:t xml:space="preserve"> </w:t>
-      </w:r>
-      <w:r>
-        <w:t xml:space="preserve">there).</w:t>
-      </w:r>
-    </w:p>
-    <w:p>
-      <w:pPr>
-        <w:pStyle w:val="Compact"/>
-        <w:numPr>
-          <w:numId w:val="1017"/>
-          <w:ilvl w:val="2"/>
-        </w:numPr>
-      </w:pPr>
-      <w:r>
-        <w:t xml:space="preserve">This yielded 528 routes.</w:t>
-      </w:r>
-    </w:p>
-    <w:p>
-      <w:pPr>
-        <w:pStyle w:val="Compact"/>
-        <w:numPr>
-          <w:numId w:val="1020"/>
-          <w:ilvl w:val="3"/>
-        </w:numPr>
-      </w:pPr>
-      <w:r>
-        <w:t xml:space="preserve">Sometimes I subsample the 528 to get a maximum of 10 routes per bird conservation region, so that the highly-sampled BCRs don’t dominate aggregate analyses</w:t>
-      </w:r>
-      <w:r>
-        <w:t xml:space="preserve"> </w:t>
-      </w:r>
-      <w:r>
-        <w:t xml:space="preserve">(Thibault et al. 2011)</w:t>
-      </w:r>
-      <w:r>
-        <w:t xml:space="preserve">. That yields 238 (I believe).</w:t>
-      </w:r>
-    </w:p>
-    <w:p>
-      <w:pPr>
-        <w:pStyle w:val="Compact"/>
-        <w:numPr>
-          <w:numId w:val="1015"/>
-          <w:ilvl w:val="0"/>
-        </w:numPr>
-      </w:pPr>
-      <w:r>
-        <w:t xml:space="preserve">Estimated size data</w:t>
-      </w:r>
-    </w:p>
-    <w:p>
-      <w:pPr>
-        <w:pStyle w:val="Compact"/>
-        <w:numPr>
-          <w:numId w:val="1021"/>
-          <w:ilvl w:val="1"/>
-        </w:numPr>
-      </w:pPr>
-      <w:r>
-        <w:t xml:space="preserve">BBS contains abundances for all species along a route in each year, but does not include measurements of individual body size. We generated body size estimates for individual birds assuming that intraspecific size distributions are normally distributed around a species’ mean body size (following</w:t>
-      </w:r>
-      <w:r>
-        <w:t xml:space="preserve"> </w:t>
-      </w:r>
-      <w:r>
-        <w:t xml:space="preserve">Thibault et al. (2011)</w:t>
-      </w:r>
-      <w:r>
-        <w:t xml:space="preserve">; also recent Myers/Catano/Fristoe paper I believe).</w:t>
-      </w:r>
-    </w:p>
-    <w:p>
-      <w:pPr>
-        <w:pStyle w:val="Compact"/>
-        <w:numPr>
-          <w:numId w:val="1022"/>
           <w:ilvl w:val="2"/>
         </w:numPr>
       </w:pPr>
@@ -950,7 +900,7 @@
       <w:pPr>
         <w:pStyle w:val="Compact"/>
         <w:numPr>
-          <w:numId w:val="1023"/>
+          <w:numId w:val="1018"/>
           <w:ilvl w:val="3"/>
         </w:numPr>
       </w:pPr>
@@ -1010,7 +960,7 @@
       <w:pPr>
         <w:pStyle w:val="Compact"/>
         <w:numPr>
-          <w:numId w:val="1022"/>
+          <w:numId w:val="1017"/>
           <w:ilvl w:val="2"/>
         </w:numPr>
       </w:pPr>
@@ -1049,21 +999,142 @@
       <w:pPr>
         <w:pStyle w:val="Compact"/>
         <w:numPr>
+          <w:numId w:val="1017"/>
+          <w:ilvl w:val="2"/>
+        </w:numPr>
+      </w:pPr>
+      <w:r>
+        <w:t xml:space="preserve">For each individual bird observed, we estimated metabolic rate as (parameters)</w:t>
+      </w:r>
+      <w:r>
+        <w:t xml:space="preserve"> </w:t>
+      </w:r>
+      <w:r>
+        <w:t xml:space="preserve">(Fristoe 2015)</w:t>
+      </w:r>
+      <w:r>
+        <w:t xml:space="preserve">.</w:t>
+      </w:r>
+    </w:p>
+    <w:p>
+      <w:pPr>
+        <w:pStyle w:val="Compact"/>
+        <w:numPr>
+          <w:numId w:val="1017"/>
+          <w:ilvl w:val="2"/>
+        </w:numPr>
+      </w:pPr>
+      <w:r>
+        <w:t xml:space="preserve">For each route in a given year, we compute total energy use, total biomass, and total abundance by summing over all individuals observed on that route in that year.</w:t>
+      </w:r>
+    </w:p>
+    <w:p>
+      <w:pPr>
+        <w:pStyle w:val="Heading2"/>
+      </w:pPr>
+      <w:bookmarkStart w:id="23" w:name="comparing-isds-over-time"/>
+      <w:r>
+        <w:t xml:space="preserve">Comparing ISDs over time</w:t>
+      </w:r>
+      <w:bookmarkEnd w:id="23"/>
+    </w:p>
+    <w:p>
+      <w:pPr>
+        <w:pStyle w:val="Compact"/>
+        <w:numPr>
+          <w:numId w:val="1019"/>
+          <w:ilvl w:val="0"/>
+        </w:numPr>
+      </w:pPr>
+      <w:r>
+        <w:t xml:space="preserve">Characterizing the ISD</w:t>
+      </w:r>
+    </w:p>
+    <w:p>
+      <w:pPr>
+        <w:pStyle w:val="Compact"/>
+        <w:numPr>
+          <w:numId w:val="1020"/>
+          <w:ilvl w:val="1"/>
+        </w:numPr>
+      </w:pPr>
+      <w:r>
+        <w:t xml:space="preserve">For a given route and time period, we draw the appropriate numbers of individuals of each species from their corresponding normal distributions.</w:t>
+      </w:r>
+    </w:p>
+    <w:p>
+      <w:pPr>
+        <w:pStyle w:val="Compact"/>
+        <w:numPr>
+          <w:numId w:val="1020"/>
+          <w:ilvl w:val="1"/>
+        </w:numPr>
+      </w:pPr>
+      <w:r>
+        <w:t xml:space="preserve">We use two approaches to test whether the ISD for 1988-1992 is significantly different from the one for 2014-2018</w:t>
+      </w:r>
+    </w:p>
+    <w:p>
+      <w:pPr>
+        <w:pStyle w:val="Compact"/>
+        <w:numPr>
+          <w:numId w:val="1021"/>
+          <w:ilvl w:val="2"/>
+        </w:numPr>
+      </w:pPr>
+      <w:r>
+        <w:t xml:space="preserve">Kolmogorov-Smirnov test on the vector of masses for the begin vs end time periods</w:t>
+      </w:r>
+    </w:p>
+    <w:p>
+      <w:pPr>
+        <w:pStyle w:val="Compact"/>
+        <w:numPr>
+          <w:numId w:val="1021"/>
+          <w:ilvl w:val="2"/>
+        </w:numPr>
+      </w:pPr>
+      <w:r>
+        <w:t xml:space="preserve">Bootstrap resampling of individuals</w:t>
+      </w:r>
+      <w:r>
+        <w:t xml:space="preserve"> </w:t>
+      </w:r>
+      <w:r>
+        <w:t xml:space="preserve">(pretty sure this derives from Ernest 2005)</w:t>
+      </w:r>
+      <w:r>
+        <w:t xml:space="preserve">:</w:t>
+      </w:r>
+    </w:p>
+    <w:p>
+      <w:pPr>
+        <w:pStyle w:val="Compact"/>
+        <w:numPr>
           <w:numId w:val="1022"/>
-          <w:ilvl w:val="2"/>
-        </w:numPr>
-      </w:pPr>
-      <w:r>
-        <w:t xml:space="preserve">For each individual bird observed, we estimated metabolic rate as (parameters)</w:t>
-      </w:r>
-      <w:r>
-        <w:t xml:space="preserve"> </w:t>
-      </w:r>
-      <w:r>
-        <w:t xml:space="preserve">(Fristoe 2015)</w:t>
-      </w:r>
-      <w:r>
-        <w:t xml:space="preserve">.</w:t>
+          <w:ilvl w:val="3"/>
+        </w:numPr>
+      </w:pPr>
+      <w:r>
+        <w:t xml:space="preserve">From the pool of all individuals</w:t>
+      </w:r>
+      <w:r>
+        <w:t xml:space="preserve"> </w:t>
+      </w:r>
+      <w:r>
+        <w:t xml:space="preserve">“</w:t>
+      </w:r>
+      <w:r>
+        <w:t xml:space="preserve">observed</w:t>
+      </w:r>
+      <w:r>
+        <w:t xml:space="preserve">”</w:t>
+      </w:r>
+      <w:r>
+        <w:t xml:space="preserve"> </w:t>
+      </w:r>
+      <w:r>
+        <w:t xml:space="preserve">in both timeperiods, draw the appropriate number for each time period without replacement.</w:t>
       </w:r>
     </w:p>
     <w:p>
@@ -1071,104 +1142,11 @@
         <w:pStyle w:val="Compact"/>
         <w:numPr>
           <w:numId w:val="1022"/>
-          <w:ilvl w:val="2"/>
-        </w:numPr>
-      </w:pPr>
-      <w:r>
-        <w:t xml:space="preserve">For each route in a given year, we compute total energy use, total biomass, and total abundance by summing over all individuals observed on that route in that year.</w:t>
-      </w:r>
-    </w:p>
-    <w:p>
-      <w:pPr>
-        <w:pStyle w:val="Compact"/>
-        <w:numPr>
-          <w:numId w:val="1015"/>
-          <w:ilvl w:val="0"/>
-        </w:numPr>
-      </w:pPr>
-      <w:r>
-        <w:t xml:space="preserve">Comparing ISDs over time</w:t>
-      </w:r>
-    </w:p>
-    <w:p>
-      <w:pPr>
-        <w:pStyle w:val="Compact"/>
-        <w:numPr>
-          <w:numId w:val="1024"/>
-          <w:ilvl w:val="1"/>
-        </w:numPr>
-      </w:pPr>
-      <w:r>
-        <w:t xml:space="preserve">Characterizing the ISD</w:t>
-      </w:r>
-    </w:p>
-    <w:p>
-      <w:pPr>
-        <w:pStyle w:val="Compact"/>
-        <w:numPr>
-          <w:numId w:val="1025"/>
-          <w:ilvl w:val="2"/>
-        </w:numPr>
-      </w:pPr>
-      <w:r>
-        <w:t xml:space="preserve">For a given route and time period, we draw the appropriate numbers of individuals of each species from their corresponding normal distributions.</w:t>
-      </w:r>
-    </w:p>
-    <w:p>
-      <w:pPr>
-        <w:pStyle w:val="Compact"/>
-        <w:numPr>
-          <w:numId w:val="1024"/>
-          <w:ilvl w:val="1"/>
-        </w:numPr>
-      </w:pPr>
-      <w:r>
-        <w:t xml:space="preserve">We use two approaches to test whether the ISD for 1988-1992 is significantly different from the one for 2014-2018</w:t>
-      </w:r>
-    </w:p>
-    <w:p>
-      <w:pPr>
-        <w:pStyle w:val="Compact"/>
-        <w:numPr>
-          <w:numId w:val="1026"/>
-          <w:ilvl w:val="2"/>
-        </w:numPr>
-      </w:pPr>
-      <w:r>
-        <w:t xml:space="preserve">Kolmogorov-Smirnov test on the vector of masses for the begin vs end time periods</w:t>
-      </w:r>
-    </w:p>
-    <w:p>
-      <w:pPr>
-        <w:pStyle w:val="Compact"/>
-        <w:numPr>
-          <w:numId w:val="1026"/>
-          <w:ilvl w:val="2"/>
-        </w:numPr>
-      </w:pPr>
-      <w:r>
-        <w:t xml:space="preserve">Bootstrap resampling of individuals</w:t>
-      </w:r>
-      <w:r>
-        <w:t xml:space="preserve"> </w:t>
-      </w:r>
-      <w:r>
-        <w:t xml:space="preserve">(pretty sure this derives from Ernest 2005)</w:t>
-      </w:r>
-      <w:r>
-        <w:t xml:space="preserve">:</w:t>
-      </w:r>
-    </w:p>
-    <w:p>
-      <w:pPr>
-        <w:pStyle w:val="Compact"/>
-        <w:numPr>
-          <w:numId w:val="1027"/>
           <w:ilvl w:val="3"/>
         </w:numPr>
       </w:pPr>
       <w:r>
-        <w:t xml:space="preserve">From the pool of all individuals</w:t>
+        <w:t xml:space="preserve">KS test comparing</w:t>
       </w:r>
       <w:r>
         <w:t xml:space="preserve"> </w:t>
@@ -1177,7 +1155,7 @@
         <w:t xml:space="preserve">“</w:t>
       </w:r>
       <w:r>
-        <w:t xml:space="preserve">observed</w:t>
+        <w:t xml:space="preserve">begin</w:t>
       </w:r>
       <w:r>
         <w:t xml:space="preserve">”</w:t>
@@ -1186,66 +1164,36 @@
         <w:t xml:space="preserve"> </w:t>
       </w:r>
       <w:r>
-        <w:t xml:space="preserve">in both timeperiods, draw the appropriate number for each time period without replacement.</w:t>
-      </w:r>
-    </w:p>
-    <w:p>
-      <w:pPr>
-        <w:pStyle w:val="Compact"/>
-        <w:numPr>
-          <w:numId w:val="1027"/>
+        <w:t xml:space="preserve">and</w:t>
+      </w:r>
+      <w:r>
+        <w:t xml:space="preserve"> </w:t>
+      </w:r>
+      <w:r>
+        <w:t xml:space="preserve">“</w:t>
+      </w:r>
+      <w:r>
+        <w:t xml:space="preserve">end</w:t>
+      </w:r>
+      <w:r>
+        <w:t xml:space="preserve">”</w:t>
+      </w:r>
+      <w:r>
+        <w:t xml:space="preserve"> </w:t>
+      </w:r>
+      <w:r>
+        <w:t xml:space="preserve">for the reshuffled communities</w:t>
+      </w:r>
+    </w:p>
+    <w:p>
+      <w:pPr>
+        <w:pStyle w:val="Compact"/>
+        <w:numPr>
+          <w:numId w:val="1022"/>
           <w:ilvl w:val="3"/>
         </w:numPr>
       </w:pPr>
       <w:r>
-        <w:t xml:space="preserve">KS test comparing</w:t>
-      </w:r>
-      <w:r>
-        <w:t xml:space="preserve"> </w:t>
-      </w:r>
-      <w:r>
-        <w:t xml:space="preserve">“</w:t>
-      </w:r>
-      <w:r>
-        <w:t xml:space="preserve">begin</w:t>
-      </w:r>
-      <w:r>
-        <w:t xml:space="preserve">”</w:t>
-      </w:r>
-      <w:r>
-        <w:t xml:space="preserve"> </w:t>
-      </w:r>
-      <w:r>
-        <w:t xml:space="preserve">and</w:t>
-      </w:r>
-      <w:r>
-        <w:t xml:space="preserve"> </w:t>
-      </w:r>
-      <w:r>
-        <w:t xml:space="preserve">“</w:t>
-      </w:r>
-      <w:r>
-        <w:t xml:space="preserve">end</w:t>
-      </w:r>
-      <w:r>
-        <w:t xml:space="preserve">”</w:t>
-      </w:r>
-      <w:r>
-        <w:t xml:space="preserve"> </w:t>
-      </w:r>
-      <w:r>
-        <w:t xml:space="preserve">for the reshuffled communities</w:t>
-      </w:r>
-    </w:p>
-    <w:p>
-      <w:pPr>
-        <w:pStyle w:val="Compact"/>
-        <w:numPr>
-          <w:numId w:val="1027"/>
-          <w:ilvl w:val="3"/>
-        </w:numPr>
-      </w:pPr>
-      <w:r>
         <w:t xml:space="preserve">Repeat 500x and retain the test statistic (D) for all tests</w:t>
       </w:r>
     </w:p>
@@ -1253,7 +1201,7 @@
       <w:pPr>
         <w:pStyle w:val="Compact"/>
         <w:numPr>
-          <w:numId w:val="1027"/>
+          <w:numId w:val="1022"/>
           <w:ilvl w:val="3"/>
         </w:numPr>
       </w:pPr>
@@ -1301,77 +1249,182 @@
       <w:pPr>
         <w:pStyle w:val="Compact"/>
         <w:numPr>
+          <w:numId w:val="1020"/>
+          <w:ilvl w:val="1"/>
+        </w:numPr>
+      </w:pPr>
+      <w:r>
+        <w:t xml:space="preserve">For an intuitive measure of the magnitude of change over time, we compute an overlap measure derived from</w:t>
+      </w:r>
+      <w:r>
+        <w:t xml:space="preserve"> </w:t>
+      </w:r>
+      <w:r>
+        <w:t xml:space="preserve">(Read et al. 2018)</w:t>
+      </w:r>
+      <w:r>
+        <w:t xml:space="preserve">:</w:t>
+      </w:r>
+    </w:p>
+    <w:p>
+      <w:pPr>
+        <w:pStyle w:val="Compact"/>
+        <w:numPr>
+          <w:numId w:val="1023"/>
+          <w:ilvl w:val="2"/>
+        </w:numPr>
+      </w:pPr>
+      <w:r>
+        <w:t xml:space="preserve">We characterize the ISD as a smooth function by fitting a Gaussian mixture model (to logarithm of mass, up to 15 Gaussians, select best using BIC, all following</w:t>
+      </w:r>
+      <w:r>
+        <w:t xml:space="preserve"> </w:t>
+      </w:r>
+      <w:r>
+        <w:t xml:space="preserve">Thibault et al. (2011)</w:t>
+      </w:r>
+      <w:r>
+        <w:t xml:space="preserve">). We evaluate the density function of the GMM at points for a size range from 0-exp(15), which covers the range of sizes in this dataset with ample padding on each side. We then rescale the density function so the total area under the ISD is 1.</w:t>
+      </w:r>
+    </w:p>
+    <w:p>
+      <w:pPr>
+        <w:pStyle w:val="Compact"/>
+        <w:numPr>
+          <w:numId w:val="1023"/>
+          <w:ilvl w:val="2"/>
+        </w:numPr>
+      </w:pPr>
+      <w:r>
+        <w:t xml:space="preserve">We calculate the overlap between two ISDs as the sum of the minimum density at each evaluation point. This ranges from 0 (no overlap) to 1 (complete overlap).</w:t>
+      </w:r>
+    </w:p>
+    <w:p>
+      <w:pPr>
+        <w:pStyle w:val="FirstParagraph"/>
+      </w:pPr>
+      <w:r>
+        <w:drawing>
+          <wp:inline>
+            <wp:extent cx="4267200" cy="2438400"/>
+            <wp:effectExtent b="0" l="0" r="0" t="0"/>
+            <wp:docPr descr="" title="" id="1" name="Picture"/>
+            <a:graphic>
+              <a:graphicData uri="http://schemas.openxmlformats.org/drawingml/2006/picture">
+                <pic:pic>
+                  <pic:nvPicPr>
+                    <pic:cNvPr descr="rough_outline_files/figure-docx/unnamed-chunk-1-1.png" id="0" name="Picture"/>
+                    <pic:cNvPicPr>
+                      <a:picLocks noChangeArrowheads="1" noChangeAspect="1"/>
+                    </pic:cNvPicPr>
+                  </pic:nvPicPr>
+                  <pic:blipFill>
+                    <a:blip r:embed="rId24"/>
+                    <a:stretch>
+                      <a:fillRect/>
+                    </a:stretch>
+                  </pic:blipFill>
+                  <pic:spPr bwMode="auto">
+                    <a:xfrm>
+                      <a:off x="0" y="0"/>
+                      <a:ext cx="4267200" cy="2438400"/>
+                    </a:xfrm>
+                    <a:prstGeom prst="rect">
+                      <a:avLst/>
+                    </a:prstGeom>
+                    <a:noFill/>
+                    <a:ln w="9525">
+                      <a:noFill/>
+                      <a:headEnd/>
+                      <a:tailEnd/>
+                    </a:ln>
+                  </pic:spPr>
+                </pic:pic>
+              </a:graphicData>
+            </a:graphic>
+          </wp:inline>
+        </w:drawing>
+      </w:r>
+      <w:r>
+        <w:drawing>
+          <wp:inline>
+            <wp:extent cx="4267200" cy="2438400"/>
+            <wp:effectExtent b="0" l="0" r="0" t="0"/>
+            <wp:docPr descr="" title="" id="1" name="Picture"/>
+            <a:graphic>
+              <a:graphicData uri="http://schemas.openxmlformats.org/drawingml/2006/picture">
+                <pic:pic>
+                  <pic:nvPicPr>
+                    <pic:cNvPr descr="rough_outline_files/figure-docx/unnamed-chunk-1-2.png" id="0" name="Picture"/>
+                    <pic:cNvPicPr>
+                      <a:picLocks noChangeArrowheads="1" noChangeAspect="1"/>
+                    </pic:cNvPicPr>
+                  </pic:nvPicPr>
+                  <pic:blipFill>
+                    <a:blip r:embed="rId25"/>
+                    <a:stretch>
+                      <a:fillRect/>
+                    </a:stretch>
+                  </pic:blipFill>
+                  <pic:spPr bwMode="auto">
+                    <a:xfrm>
+                      <a:off x="0" y="0"/>
+                      <a:ext cx="4267200" cy="2438400"/>
+                    </a:xfrm>
+                    <a:prstGeom prst="rect">
+                      <a:avLst/>
+                    </a:prstGeom>
+                    <a:noFill/>
+                    <a:ln w="9525">
+                      <a:noFill/>
+                      <a:headEnd/>
+                      <a:tailEnd/>
+                    </a:ln>
+                  </pic:spPr>
+                </pic:pic>
+              </a:graphicData>
+            </a:graphic>
+          </wp:inline>
+        </w:drawing>
+      </w:r>
+    </w:p>
+    <w:p>
+      <w:pPr>
+        <w:pStyle w:val="BodyText"/>
+      </w:pPr>
+      <w:r>
+        <w:t xml:space="preserve">For this site, the KS test p value is 0. The observed test statistic has a percentile of 1 and SES of 11.58 compared to 500 shuffles. The observed ISDs have an overlap of 0.81.</w:t>
+      </w:r>
+    </w:p>
+    <w:p>
+      <w:pPr>
+        <w:pStyle w:val="Heading2"/>
+      </w:pPr>
+      <w:bookmarkStart w:id="26" w:name="X2808d49d7c2fa93fdb0185a5599de43f96f2cbc"/>
+      <w:r>
+        <w:t xml:space="preserve">Decoupling of dynamics in total abundance, biomass, and energy use over time</w:t>
+      </w:r>
+      <w:bookmarkEnd w:id="26"/>
+    </w:p>
+    <w:p>
+      <w:pPr>
+        <w:pStyle w:val="Heading3"/>
+      </w:pPr>
+      <w:bookmarkStart w:id="27" w:name="sims"/>
+      <w:r>
+        <w:t xml:space="preserve">Sims</w:t>
+      </w:r>
+      <w:bookmarkEnd w:id="27"/>
+    </w:p>
+    <w:p>
+      <w:pPr>
+        <w:pStyle w:val="Compact"/>
+        <w:numPr>
           <w:numId w:val="1024"/>
-          <w:ilvl w:val="1"/>
-        </w:numPr>
-      </w:pPr>
-      <w:r>
-        <w:t xml:space="preserve">For an intuitive measure of the magnitude of change over time, we compute an overlap measure derived from</w:t>
-      </w:r>
-      <w:r>
-        <w:t xml:space="preserve"> </w:t>
-      </w:r>
-      <w:r>
-        <w:t xml:space="preserve">(Read et al. 2018)</w:t>
-      </w:r>
-      <w:r>
-        <w:t xml:space="preserve">:</w:t>
-      </w:r>
-    </w:p>
-    <w:p>
-      <w:pPr>
-        <w:pStyle w:val="Compact"/>
-        <w:numPr>
-          <w:numId w:val="1028"/>
-          <w:ilvl w:val="2"/>
-        </w:numPr>
-      </w:pPr>
-      <w:r>
-        <w:t xml:space="preserve">We characterize the ISD as a smooth function by fitting a Gaussian mixture model (to logarithm of mass, up to 15 Gaussians, select best using BIC, all following</w:t>
-      </w:r>
-      <w:r>
-        <w:t xml:space="preserve"> </w:t>
-      </w:r>
-      <w:r>
-        <w:t xml:space="preserve">Thibault et al. (2011)</w:t>
-      </w:r>
-      <w:r>
-        <w:t xml:space="preserve">). We evaluate the density function of the GMM at points for a size range from 0-exp(15), which covers the range of sizes in this dataset with ample padding on each side. We then rescale the density function so the total area under the ISD is 1.</w:t>
-      </w:r>
-    </w:p>
-    <w:p>
-      <w:pPr>
-        <w:pStyle w:val="Compact"/>
-        <w:numPr>
-          <w:numId w:val="1028"/>
-          <w:ilvl w:val="2"/>
-        </w:numPr>
-      </w:pPr>
-      <w:r>
-        <w:t xml:space="preserve">We calculate the overlap between two ISDs as the sum of the minimum density at each evaluation point. This ranges from 0 (no overlap) to 1 (complete overlap).</w:t>
-      </w:r>
-    </w:p>
-    <w:p>
-      <w:pPr>
-        <w:pStyle w:val="Compact"/>
-        <w:numPr>
-          <w:numId w:val="1015"/>
           <w:ilvl w:val="0"/>
         </w:numPr>
       </w:pPr>
       <w:r>
-        <w:t xml:space="preserve">Decoupling of dynamics in total abundance, biomass, and energy use over time</w:t>
-      </w:r>
-    </w:p>
-    <w:p>
-      <w:pPr>
-        <w:pStyle w:val="Compact"/>
-        <w:numPr>
-          <w:numId w:val="1029"/>
-          <w:ilvl w:val="1"/>
-        </w:numPr>
-      </w:pPr>
-      <w:r>
         <w:t xml:space="preserve">To test whether change in the ISD results in decoupling of currencies, we can’t just compare the slopes for total energy, total biomass, total abundance to each other. This is because the three different currencies are on radically different scales of measurement. We also can’t rescale using the usual methods (e.g. scale to mean 0/sd 1, sqrt transform</w:t>
       </w:r>
       <w:r>
@@ -1397,8 +1450,8 @@
       <w:pPr>
         <w:pStyle w:val="Compact"/>
         <w:numPr>
-          <w:numId w:val="1029"/>
-          <w:ilvl w:val="1"/>
+          <w:numId w:val="1024"/>
+          <w:ilvl w:val="0"/>
         </w:numPr>
       </w:pPr>
       <w:r>
@@ -1424,11 +1477,40 @@
       <w:pPr>
         <w:pStyle w:val="Compact"/>
         <w:numPr>
-          <w:numId w:val="1029"/>
+          <w:numId w:val="1025"/>
           <w:ilvl w:val="1"/>
         </w:numPr>
       </w:pPr>
       <w:r>
+        <w:t xml:space="preserve">Figures and functions walking through this procedure are at</w:t>
+      </w:r>
+      <w:r>
+        <w:t xml:space="preserve"> </w:t>
+      </w:r>
+      <w:hyperlink r:id="rId28">
+        <w:r>
+          <w:rPr>
+            <w:rStyle w:val="Hyperlink"/>
+          </w:rPr>
+          <w:t xml:space="preserve">https://github.com/diazrenata/redwing/blob/resim-cleanup/aspirational_structure/methods_vignettes/change_over_time/02_01_change_over_time_sims.md</w:t>
+        </w:r>
+      </w:hyperlink>
+      <w:r>
+        <w:t xml:space="preserve"> </w:t>
+      </w:r>
+      <w:r>
+        <w:t xml:space="preserve">but they’re a little rough.</w:t>
+      </w:r>
+    </w:p>
+    <w:p>
+      <w:pPr>
+        <w:pStyle w:val="Compact"/>
+        <w:numPr>
+          <w:numId w:val="1025"/>
+          <w:ilvl w:val="1"/>
+        </w:numPr>
+      </w:pPr>
+      <w:r>
         <w:t xml:space="preserve">Simulate change in total energy and total biomass under</w:t>
       </w:r>
       <w:r>
@@ -1472,7 +1554,7 @@
       <w:pPr>
         <w:pStyle w:val="Compact"/>
         <w:numPr>
-          <w:numId w:val="1030"/>
+          <w:numId w:val="1026"/>
           <w:ilvl w:val="2"/>
         </w:numPr>
       </w:pPr>
@@ -1538,7 +1620,7 @@
       <w:pPr>
         <w:pStyle w:val="Compact"/>
         <w:numPr>
-          <w:numId w:val="1030"/>
+          <w:numId w:val="1026"/>
           <w:ilvl w:val="2"/>
         </w:numPr>
       </w:pPr>
@@ -1565,7 +1647,7 @@
       <w:pPr>
         <w:pStyle w:val="Compact"/>
         <w:numPr>
-          <w:numId w:val="1031"/>
+          <w:numId w:val="1027"/>
           <w:ilvl w:val="3"/>
         </w:numPr>
       </w:pPr>
@@ -1613,7 +1695,7 @@
       <w:pPr>
         <w:pStyle w:val="Compact"/>
         <w:numPr>
-          <w:numId w:val="1031"/>
+          <w:numId w:val="1027"/>
           <w:ilvl w:val="3"/>
         </w:numPr>
       </w:pPr>
@@ -1643,7 +1725,7 @@
       <w:pPr>
         <w:pStyle w:val="Compact"/>
         <w:numPr>
-          <w:numId w:val="1031"/>
+          <w:numId w:val="1027"/>
           <w:ilvl w:val="3"/>
         </w:numPr>
       </w:pPr>
@@ -1655,7 +1737,7 @@
       <w:pPr>
         <w:pStyle w:val="Compact"/>
         <w:numPr>
-          <w:numId w:val="1031"/>
+          <w:numId w:val="1027"/>
           <w:ilvl w:val="3"/>
         </w:numPr>
       </w:pPr>
@@ -1667,7 +1749,7 @@
       <w:pPr>
         <w:pStyle w:val="Compact"/>
         <w:numPr>
-          <w:numId w:val="1030"/>
+          <w:numId w:val="1026"/>
           <w:ilvl w:val="2"/>
         </w:numPr>
       </w:pPr>
@@ -1679,12 +1761,159 @@
       <w:pPr>
         <w:pStyle w:val="Compact"/>
         <w:numPr>
-          <w:numId w:val="1030"/>
+          <w:numId w:val="1026"/>
           <w:ilvl w:val="2"/>
         </w:numPr>
       </w:pPr>
       <w:r>
         <w:t xml:space="preserve">Again because there is some sampling error, we repeat the re-drawing of individuals 5 times and compute the mean total biomass/total energy use across draws. Again I don’t think this really affects stuff in aggregate and I could be talked out of it.</w:t>
+      </w:r>
+    </w:p>
+    <w:p>
+      <w:pPr>
+        <w:pStyle w:val="FirstParagraph"/>
+      </w:pPr>
+      <w:r>
+        <w:drawing>
+          <wp:inline>
+            <wp:extent cx="4267200" cy="4267200"/>
+            <wp:effectExtent b="0" l="0" r="0" t="0"/>
+            <wp:docPr descr="" title="" id="1" name="Picture"/>
+            <a:graphic>
+              <a:graphicData uri="http://schemas.openxmlformats.org/drawingml/2006/picture">
+                <pic:pic>
+                  <pic:nvPicPr>
+                    <pic:cNvPr descr="rough_outline_files/figure-docx/unnamed-chunk-3-1.png" id="0" name="Picture"/>
+                    <pic:cNvPicPr>
+                      <a:picLocks noChangeArrowheads="1" noChangeAspect="1"/>
+                    </pic:cNvPicPr>
+                  </pic:nvPicPr>
+                  <pic:blipFill>
+                    <a:blip r:embed="rId29"/>
+                    <a:stretch>
+                      <a:fillRect/>
+                    </a:stretch>
+                  </pic:blipFill>
+                  <pic:spPr bwMode="auto">
+                    <a:xfrm>
+                      <a:off x="0" y="0"/>
+                      <a:ext cx="4267200" cy="4267200"/>
+                    </a:xfrm>
+                    <a:prstGeom prst="rect">
+                      <a:avLst/>
+                    </a:prstGeom>
+                    <a:noFill/>
+                    <a:ln w="9525">
+                      <a:noFill/>
+                      <a:headEnd/>
+                      <a:tailEnd/>
+                    </a:ln>
+                  </pic:spPr>
+                </pic:pic>
+              </a:graphicData>
+            </a:graphic>
+          </wp:inline>
+        </w:drawing>
+      </w:r>
+      <w:r>
+        <w:drawing>
+          <wp:inline>
+            <wp:extent cx="4267200" cy="4267200"/>
+            <wp:effectExtent b="0" l="0" r="0" t="0"/>
+            <wp:docPr descr="" title="" id="1" name="Picture"/>
+            <a:graphic>
+              <a:graphicData uri="http://schemas.openxmlformats.org/drawingml/2006/picture">
+                <pic:pic>
+                  <pic:nvPicPr>
+                    <pic:cNvPr descr="rough_outline_files/figure-docx/unnamed-chunk-3-2.png" id="0" name="Picture"/>
+                    <pic:cNvPicPr>
+                      <a:picLocks noChangeArrowheads="1" noChangeAspect="1"/>
+                    </pic:cNvPicPr>
+                  </pic:nvPicPr>
+                  <pic:blipFill>
+                    <a:blip r:embed="rId30"/>
+                    <a:stretch>
+                      <a:fillRect/>
+                    </a:stretch>
+                  </pic:blipFill>
+                  <pic:spPr bwMode="auto">
+                    <a:xfrm>
+                      <a:off x="0" y="0"/>
+                      <a:ext cx="4267200" cy="4267200"/>
+                    </a:xfrm>
+                    <a:prstGeom prst="rect">
+                      <a:avLst/>
+                    </a:prstGeom>
+                    <a:noFill/>
+                    <a:ln w="9525">
+                      <a:noFill/>
+                      <a:headEnd/>
+                      <a:tailEnd/>
+                    </a:ln>
+                  </pic:spPr>
+                </pic:pic>
+              </a:graphicData>
+            </a:graphic>
+          </wp:inline>
+        </w:drawing>
+      </w:r>
+    </w:p>
+    <w:p>
+      <w:pPr>
+        <w:pStyle w:val="Heading3"/>
+      </w:pPr>
+      <w:bookmarkStart w:id="31" w:name="testing-change"/>
+      <w:r>
+        <w:t xml:space="preserve">Testing change</w:t>
+      </w:r>
+      <w:bookmarkEnd w:id="31"/>
+    </w:p>
+    <w:p>
+      <w:pPr>
+        <w:pStyle w:val="Compact"/>
+        <w:numPr>
+          <w:numId w:val="1028"/>
+          <w:ilvl w:val="0"/>
+        </w:numPr>
+      </w:pPr>
+      <w:r>
+        <w:t xml:space="preserve">We use Bayesian linear models to test whether change in the</w:t>
+      </w:r>
+      <w:r>
+        <w:t xml:space="preserve"> </w:t>
+      </w:r>
+      <w:r>
+        <w:t xml:space="preserve">“</w:t>
+      </w:r>
+      <w:r>
+        <w:t xml:space="preserve">actual ISDs</w:t>
+      </w:r>
+      <w:r>
+        <w:t xml:space="preserve">”</w:t>
+      </w:r>
+      <w:r>
+        <w:t xml:space="preserve"> </w:t>
+      </w:r>
+      <w:r>
+        <w:t xml:space="preserve">vs</w:t>
+      </w:r>
+      <w:r>
+        <w:t xml:space="preserve"> </w:t>
+      </w:r>
+      <w:r>
+        <w:t xml:space="preserve">“</w:t>
+      </w:r>
+      <w:r>
+        <w:t xml:space="preserve">no change-ISDs</w:t>
+      </w:r>
+      <w:r>
+        <w:t xml:space="preserve">”</w:t>
+      </w:r>
+      <w:r>
+        <w:t xml:space="preserve"> </w:t>
+      </w:r>
+      <w:r>
+        <w:t xml:space="preserve">scenarios differs.</w:t>
       </w:r>
     </w:p>
     <w:p>
@@ -1696,7 +1925,7 @@
         </w:numPr>
       </w:pPr>
       <w:r>
-        <w:t xml:space="preserve">We use Bayesian linear models to test whether change in the</w:t>
+        <w:t xml:space="preserve">The</w:t>
       </w:r>
       <w:r>
         <w:t xml:space="preserve"> </w:t>
@@ -1705,6 +1934,24 @@
         <w:t xml:space="preserve">“</w:t>
       </w:r>
       <w:r>
+        <w:t xml:space="preserve">no-change ISDs</w:t>
+      </w:r>
+      <w:r>
+        <w:t xml:space="preserve">”</w:t>
+      </w:r>
+      <w:r>
+        <w:t xml:space="preserve"> </w:t>
+      </w:r>
+      <w:r>
+        <w:t xml:space="preserve">scenario reflects change in total energy/biomass due simply to changes in total abundance. The</w:t>
+      </w:r>
+      <w:r>
+        <w:t xml:space="preserve"> </w:t>
+      </w:r>
+      <w:r>
+        <w:t xml:space="preserve">“</w:t>
+      </w:r>
+      <w:r>
         <w:t xml:space="preserve">actual ISDs</w:t>
       </w:r>
       <w:r>
@@ -1714,72 +1961,6 @@
         <w:t xml:space="preserve"> </w:t>
       </w:r>
       <w:r>
-        <w:t xml:space="preserve">vs</w:t>
-      </w:r>
-      <w:r>
-        <w:t xml:space="preserve"> </w:t>
-      </w:r>
-      <w:r>
-        <w:t xml:space="preserve">“</w:t>
-      </w:r>
-      <w:r>
-        <w:t xml:space="preserve">no change-ISDs</w:t>
-      </w:r>
-      <w:r>
-        <w:t xml:space="preserve">”</w:t>
-      </w:r>
-      <w:r>
-        <w:t xml:space="preserve"> </w:t>
-      </w:r>
-      <w:r>
-        <w:t xml:space="preserve">scenarios differs.</w:t>
-      </w:r>
-    </w:p>
-    <w:p>
-      <w:pPr>
-        <w:pStyle w:val="Compact"/>
-        <w:numPr>
-          <w:numId w:val="1032"/>
-          <w:ilvl w:val="2"/>
-        </w:numPr>
-      </w:pPr>
-      <w:r>
-        <w:t xml:space="preserve">The</w:t>
-      </w:r>
-      <w:r>
-        <w:t xml:space="preserve"> </w:t>
-      </w:r>
-      <w:r>
-        <w:t xml:space="preserve">“</w:t>
-      </w:r>
-      <w:r>
-        <w:t xml:space="preserve">no-change ISDs</w:t>
-      </w:r>
-      <w:r>
-        <w:t xml:space="preserve">”</w:t>
-      </w:r>
-      <w:r>
-        <w:t xml:space="preserve"> </w:t>
-      </w:r>
-      <w:r>
-        <w:t xml:space="preserve">scenario reflects change in total energy/biomass due simply to changes in total abundance. The</w:t>
-      </w:r>
-      <w:r>
-        <w:t xml:space="preserve"> </w:t>
-      </w:r>
-      <w:r>
-        <w:t xml:space="preserve">“</w:t>
-      </w:r>
-      <w:r>
-        <w:t xml:space="preserve">actual ISDs</w:t>
-      </w:r>
-      <w:r>
-        <w:t xml:space="preserve">”</w:t>
-      </w:r>
-      <w:r>
-        <w:t xml:space="preserve"> </w:t>
-      </w:r>
-      <w:r>
         <w:t xml:space="preserve">scenario reflects the combined effects of change in abundance and change in the ISD.</w:t>
       </w:r>
     </w:p>
@@ -1787,8 +1968,8 @@
       <w:pPr>
         <w:pStyle w:val="Compact"/>
         <w:numPr>
-          <w:numId w:val="1032"/>
-          <w:ilvl w:val="2"/>
+          <w:numId w:val="1029"/>
+          <w:ilvl w:val="1"/>
         </w:numPr>
       </w:pPr>
       <w:r>
@@ -1826,20 +2007,49 @@
       <w:pPr>
         <w:pStyle w:val="Compact"/>
         <w:numPr>
-          <w:numId w:val="1032"/>
+          <w:numId w:val="1029"/>
+          <w:ilvl w:val="1"/>
+        </w:numPr>
+      </w:pPr>
+      <w:r>
+        <w:t xml:space="preserve">Figures and functions here:</w:t>
+      </w:r>
+      <w:r>
+        <w:t xml:space="preserve"> </w:t>
+      </w:r>
+      <w:hyperlink r:id="rId32">
+        <w:r>
+          <w:rPr>
+            <w:rStyle w:val="Hyperlink"/>
+          </w:rPr>
+          <w:t xml:space="preserve">https://github.com/diazrenata/redwing/blob/resim-cleanup/aspirational_structure/methods_vignettes/change_over_time/02_02_testing_change.md</w:t>
+        </w:r>
+      </w:hyperlink>
+      <w:r>
+        <w:t xml:space="preserve"> </w:t>
+      </w:r>
+      <w:r>
+        <w:t xml:space="preserve">(but rough)</w:t>
+      </w:r>
+    </w:p>
+    <w:p>
+      <w:pPr>
+        <w:pStyle w:val="Compact"/>
+        <w:numPr>
+          <w:numId w:val="1029"/>
+          <w:ilvl w:val="1"/>
+        </w:numPr>
+      </w:pPr>
+      <w:r>
+        <w:t xml:space="preserve">For each currency for each route, we fit 3 models:</w:t>
+      </w:r>
+    </w:p>
+    <w:p>
+      <w:pPr>
+        <w:pStyle w:val="Compact"/>
+        <w:numPr>
+          <w:numId w:val="1030"/>
           <w:ilvl w:val="2"/>
-        </w:numPr>
-      </w:pPr>
-      <w:r>
-        <w:t xml:space="preserve">For each currency for each route, we fit 3 models:</w:t>
-      </w:r>
-    </w:p>
-    <w:p>
-      <w:pPr>
-        <w:pStyle w:val="Compact"/>
-        <w:numPr>
-          <w:numId w:val="1033"/>
-          <w:ilvl w:val="3"/>
         </w:numPr>
       </w:pPr>
       <w:r>
@@ -1877,8 +2087,8 @@
       <w:pPr>
         <w:pStyle w:val="Compact"/>
         <w:numPr>
-          <w:numId w:val="1033"/>
-          <w:ilvl w:val="3"/>
+          <w:numId w:val="1030"/>
+          <w:ilvl w:val="2"/>
         </w:numPr>
       </w:pPr>
       <w:r>
@@ -1889,8 +2099,8 @@
       <w:pPr>
         <w:pStyle w:val="Compact"/>
         <w:numPr>
-          <w:numId w:val="1033"/>
-          <w:ilvl w:val="3"/>
+          <w:numId w:val="1030"/>
+          <w:ilvl w:val="2"/>
         </w:numPr>
       </w:pPr>
       <w:r>
@@ -1916,8 +2126,8 @@
       <w:pPr>
         <w:pStyle w:val="Compact"/>
         <w:numPr>
-          <w:numId w:val="1033"/>
-          <w:ilvl w:val="3"/>
+          <w:numId w:val="1030"/>
+          <w:ilvl w:val="2"/>
         </w:numPr>
       </w:pPr>
       <w:r>
@@ -1928,8 +2138,8 @@
       <w:pPr>
         <w:pStyle w:val="Compact"/>
         <w:numPr>
-          <w:numId w:val="1032"/>
-          <w:ilvl w:val="2"/>
+          <w:numId w:val="1029"/>
+          <w:ilvl w:val="1"/>
         </w:numPr>
       </w:pPr>
       <w:r>
@@ -1955,23 +2165,23 @@
       <w:pPr>
         <w:pStyle w:val="Compact"/>
         <w:numPr>
-          <w:numId w:val="1032"/>
-          <w:ilvl w:val="2"/>
-        </w:numPr>
-      </w:pPr>
-      <w:r>
-        <w:t xml:space="preserve">We extract parameter estimates from the best-fitting model to examine the magnitude and direction of change beginning-to-end and decoupling due to change in the ISD.</w:t>
-      </w:r>
-    </w:p>
-    <w:p>
-      <w:pPr>
-        <w:pStyle w:val="Compact"/>
-        <w:numPr>
           <w:numId w:val="1029"/>
           <w:ilvl w:val="1"/>
         </w:numPr>
       </w:pPr>
       <w:r>
+        <w:t xml:space="preserve">We extract parameter estimates from the best-fitting model to examine the magnitude and direction of change beginning-to-end and decoupling due to change in the ISD.</w:t>
+      </w:r>
+    </w:p>
+    <w:p>
+      <w:pPr>
+        <w:pStyle w:val="Compact"/>
+        <w:numPr>
+          <w:numId w:val="1029"/>
+          <w:ilvl w:val="1"/>
+        </w:numPr>
+      </w:pPr>
+      <w:r>
         <w:t xml:space="preserve">I ran this whole pipeline on some</w:t>
       </w:r>
       <w:r>
@@ -1997,7 +2207,7 @@
       <w:pPr>
         <w:pStyle w:val="Compact"/>
         <w:numPr>
-          <w:numId w:val="1015"/>
+          <w:numId w:val="1028"/>
           <w:ilvl w:val="0"/>
         </w:numPr>
       </w:pPr>
@@ -2009,7 +2219,7 @@
       <w:pPr>
         <w:pStyle w:val="Compact"/>
         <w:numPr>
-          <w:numId w:val="1034"/>
+          <w:numId w:val="1031"/>
           <w:ilvl w:val="1"/>
         </w:numPr>
       </w:pPr>
@@ -2021,7 +2231,7 @@
       <w:pPr>
         <w:pStyle w:val="Compact"/>
         <w:numPr>
-          <w:numId w:val="1034"/>
+          <w:numId w:val="1031"/>
           <w:ilvl w:val="1"/>
         </w:numPr>
       </w:pPr>
@@ -2038,14 +2248,14 @@
       <w:pPr>
         <w:pStyle w:val="Heading1"/>
       </w:pPr>
-      <w:bookmarkStart w:id="22" w:name="references"/>
+      <w:bookmarkStart w:id="33" w:name="references"/>
       <w:r>
         <w:t xml:space="preserve">References</w:t>
       </w:r>
-      <w:bookmarkEnd w:id="22"/>
-    </w:p>
-    <w:bookmarkStart w:id="50" w:name="refs"/>
-    <w:bookmarkStart w:id="23" w:name="ref-connolly2005"/>
+      <w:bookmarkEnd w:id="33"/>
+    </w:p>
+    <w:bookmarkStart w:id="61" w:name="refs"/>
+    <w:bookmarkStart w:id="34" w:name="ref-connolly2005"/>
     <w:p>
       <w:pPr>
         <w:pStyle w:val="Bibliography"/>
@@ -2054,8 +2264,8 @@
         <w:t xml:space="preserve">Connolly, S. R., T. P. Hughes, D. R. Bellwood, and R. H. Karlson. 2005. Community Structure of Corals and Reef Fishes at Multiple Scales. Science 309:1363–1365.</w:t>
       </w:r>
     </w:p>
-    <w:bookmarkEnd w:id="23"/>
-    <w:bookmarkStart w:id="24" w:name="ref-cusser2020"/>
+    <w:bookmarkEnd w:id="34"/>
+    <w:bookmarkStart w:id="35" w:name="ref-cusser2020"/>
     <w:p>
       <w:pPr>
         <w:pStyle w:val="Bibliography"/>
@@ -2064,8 +2274,8 @@
         <w:t xml:space="preserve">Cusser, S., C. Bahlai, S. M. Swinton, G. P. Robertson, and N. M. Haddad. 2020. Long-term research avoids spurious and misleading trends in sustainability attributes of no-till. Global Change Biology 26:3715–3725.</w:t>
       </w:r>
     </w:p>
-    <w:bookmarkEnd w:id="24"/>
-    <w:bookmarkStart w:id="25" w:name="ref-dornelas2014"/>
+    <w:bookmarkEnd w:id="35"/>
+    <w:bookmarkStart w:id="36" w:name="ref-dornelas2014"/>
     <w:p>
       <w:pPr>
         <w:pStyle w:val="Bibliography"/>
@@ -2074,8 +2284,8 @@
         <w:t xml:space="preserve">Dornelas, M., N. J. Gotelli, B. McGill, H. Shimadzu, F. Moyes, C. Sievers, and A. E. Magurran. 2014. Assemblage Time Series Reveal Biodiversity Change but Not Systematic Loss. Science 344:296–299.</w:t>
       </w:r>
     </w:p>
-    <w:bookmarkEnd w:id="25"/>
-    <w:bookmarkStart w:id="26" w:name="ref-dornelas2011"/>
+    <w:bookmarkEnd w:id="36"/>
+    <w:bookmarkStart w:id="37" w:name="ref-dornelas2011"/>
     <w:p>
       <w:pPr>
         <w:pStyle w:val="Bibliography"/>
@@ -2084,8 +2294,8 @@
         <w:t xml:space="preserve">Dornelas, M., D. A. T. Phillip, and A. E. Magurran. 2011. Abundance and dominance become less predictable as species richness decreases. Global Ecology and Biogeography 20:832–841.</w:t>
       </w:r>
     </w:p>
-    <w:bookmarkEnd w:id="26"/>
-    <w:bookmarkStart w:id="27" w:name="ref-ernest2005"/>
+    <w:bookmarkEnd w:id="37"/>
+    <w:bookmarkStart w:id="38" w:name="ref-ernest2005"/>
     <w:p>
       <w:pPr>
         <w:pStyle w:val="Bibliography"/>
@@ -2094,8 +2304,8 @@
         <w:t xml:space="preserve">Ernest, S. K. M. 2005. Body size, energy use, and community structure of small mammals. Ecology 86:1407–1413.</w:t>
       </w:r>
     </w:p>
-    <w:bookmarkEnd w:id="27"/>
-    <w:bookmarkStart w:id="28" w:name="ref-ernest2009"/>
+    <w:bookmarkEnd w:id="38"/>
+    <w:bookmarkStart w:id="39" w:name="ref-ernest2009"/>
     <w:p>
       <w:pPr>
         <w:pStyle w:val="Bibliography"/>
@@ -2104,8 +2314,8 @@
         <w:t xml:space="preserve">Ernest, S. K. M., E. P. White, and J. H. Brown. 2009. Changes in a tropical forest support metabolic zero-sum dynamics. Ecology Letters 12:507–515.</w:t>
       </w:r>
     </w:p>
-    <w:bookmarkEnd w:id="28"/>
-    <w:bookmarkStart w:id="29" w:name="ref-fisher2010"/>
+    <w:bookmarkEnd w:id="39"/>
+    <w:bookmarkStart w:id="40" w:name="ref-fisher2010"/>
     <w:p>
       <w:pPr>
         <w:pStyle w:val="Bibliography"/>
@@ -2114,8 +2324,8 @@
         <w:t xml:space="preserve">Fisher, J. A. D., K. T. Frank, and W. C. Leggett. 2010. Dynamic macroecology on ecological time-scales. Global Ecology and Biogeography 19:1–15.</w:t>
       </w:r>
     </w:p>
-    <w:bookmarkEnd w:id="29"/>
-    <w:bookmarkStart w:id="30" w:name="ref-fristoe2015"/>
+    <w:bookmarkEnd w:id="40"/>
+    <w:bookmarkStart w:id="41" w:name="ref-fristoe2015"/>
     <w:p>
       <w:pPr>
         <w:pStyle w:val="Bibliography"/>
@@ -2124,8 +2334,8 @@
         <w:t xml:space="preserve">Fristoe, T. S. 2015. Energy use by migrants and residents in North American breeding bird communities. Global Ecology and Biogeography 24:406–415.</w:t>
       </w:r>
     </w:p>
-    <w:bookmarkEnd w:id="30"/>
-    <w:bookmarkStart w:id="31" w:name="ref-gardner2011"/>
+    <w:bookmarkEnd w:id="41"/>
+    <w:bookmarkStart w:id="42" w:name="ref-gardner2011"/>
     <w:p>
       <w:pPr>
         <w:pStyle w:val="Bibliography"/>
@@ -2134,8 +2344,8 @@
         <w:t xml:space="preserve">Gardner, J. L., A. Peters, M. R. Kearney, L. Joseph, and R. Heinsohn. 2011. Declining body size: A third universal response to warming? Trends in Ecology &amp; Evolution 26:285–291.</w:t>
       </w:r>
     </w:p>
-    <w:bookmarkEnd w:id="31"/>
-    <w:bookmarkStart w:id="32" w:name="ref-gotelli2017"/>
+    <w:bookmarkEnd w:id="42"/>
+    <w:bookmarkStart w:id="43" w:name="ref-gotelli2017"/>
     <w:p>
       <w:pPr>
         <w:pStyle w:val="Bibliography"/>
@@ -2144,8 +2354,8 @@
         <w:t xml:space="preserve">Gotelli, N. J., H. Shimadzu, M. Dornelas, B. McGill, F. Moyes, and A. E. Magurran. 2017. Community-level regulation of temporal trends in biodiversity. Science Advances 3:e1700315.</w:t>
       </w:r>
     </w:p>
-    <w:bookmarkEnd w:id="32"/>
-    <w:bookmarkStart w:id="33" w:name="ref-henderson2010"/>
+    <w:bookmarkEnd w:id="43"/>
+    <w:bookmarkStart w:id="44" w:name="ref-henderson2010"/>
     <w:p>
       <w:pPr>
         <w:pStyle w:val="Bibliography"/>
@@ -2154,8 +2364,8 @@
         <w:t xml:space="preserve">Henderson, P. A., and A. E. Magurran. 2010. Linking species abundance distributions in numerical abundance and biomass through simple assumptions about community structure. Proceedings of the Royal Society B: Biological Sciences 277:1561–1570.</w:t>
       </w:r>
     </w:p>
-    <w:bookmarkEnd w:id="33"/>
-    <w:bookmarkStart w:id="34" w:name="ref-hernandez2011"/>
+    <w:bookmarkEnd w:id="44"/>
+    <w:bookmarkStart w:id="45" w:name="ref-hernandez2011"/>
     <w:p>
       <w:pPr>
         <w:pStyle w:val="Bibliography"/>
@@ -2164,8 +2374,8 @@
         <w:t xml:space="preserve">Hernández, L., J. W. Laundré, A. González-Romero, J. López-Portillo, and K. M. Grajales. 2011. Tale of two metrics: Density and biomass in a desert rodent community. Journal of Mammalogy 92:840–851.</w:t>
       </w:r>
     </w:p>
-    <w:bookmarkEnd w:id="34"/>
-    <w:bookmarkStart w:id="35" w:name="ref-holling1992"/>
+    <w:bookmarkEnd w:id="45"/>
+    <w:bookmarkStart w:id="46" w:name="ref-holling1992"/>
     <w:p>
       <w:pPr>
         <w:pStyle w:val="Bibliography"/>
@@ -2174,8 +2384,8 @@
         <w:t xml:space="preserve">Holling, C. S. 1992. Cross-Scale Morphology, Geometry, and Dynamics of Ecosystems. Ecological Monographs 62:447–502.</w:t>
       </w:r>
     </w:p>
-    <w:bookmarkEnd w:id="35"/>
-    <w:bookmarkStart w:id="36" w:name="ref-macgregor2019"/>
+    <w:bookmarkEnd w:id="46"/>
+    <w:bookmarkStart w:id="47" w:name="ref-macgregor2019"/>
     <w:p>
       <w:pPr>
         <w:pStyle w:val="Bibliography"/>
@@ -2184,8 +2394,8 @@
         <w:t xml:space="preserve">Macgregor, C. J., J. H. Williams, J. R. Bell, and C. D. Thomas. 2019. Moth biomass increases and decreases over 50 years in Britain. Nature Ecology &amp; Evolution 3:1645–1649.</w:t>
       </w:r>
     </w:p>
-    <w:bookmarkEnd w:id="36"/>
-    <w:bookmarkStart w:id="37" w:name="ref-mcgill2015"/>
+    <w:bookmarkEnd w:id="47"/>
+    <w:bookmarkStart w:id="48" w:name="ref-mcgill2015"/>
     <w:p>
       <w:pPr>
         <w:pStyle w:val="Bibliography"/>
@@ -2194,8 +2404,8 @@
         <w:t xml:space="preserve">McGill, B. J., M. Dornelas, N. J. Gotelli, and A. E. Magurran. 2015. Fifteen forms of biodiversity trend in the Anthropocene. Trends in Ecology &amp; Evolution 30:104–113.</w:t>
       </w:r>
     </w:p>
-    <w:bookmarkEnd w:id="37"/>
-    <w:bookmarkStart w:id="38" w:name="ref-morlon2009"/>
+    <w:bookmarkEnd w:id="48"/>
+    <w:bookmarkStart w:id="49" w:name="ref-morlon2009"/>
     <w:p>
       <w:pPr>
         <w:pStyle w:val="Bibliography"/>
@@ -2204,8 +2414,8 @@
         <w:t xml:space="preserve">Morlon, H., E. P. White, R. S. Etienne, J. L. Green, A. Ostling, D. Alonso, B. J. Enquist, F. He, A. Hurlbert, A. E. Magurran, B. A. Maurer, B. J. McGill, H. Olff, D. Storch, and T. Zillio. 2009. Taking species abundance distributions beyond individuals. Ecology Letters 12:488–501.</w:t>
       </w:r>
     </w:p>
-    <w:bookmarkEnd w:id="38"/>
-    <w:bookmarkStart w:id="39" w:name="ref-petchey2010"/>
+    <w:bookmarkEnd w:id="49"/>
+    <w:bookmarkStart w:id="50" w:name="ref-petchey2010"/>
     <w:p>
       <w:pPr>
         <w:pStyle w:val="Bibliography"/>
@@ -2214,8 +2424,8 @@
         <w:t xml:space="preserve">Petchey, O. L., and A. Belgrano. 2010. Body-size distributions and size-spectra: Universal indicators of ecological status? Biology Letters 6:434–437.</w:t>
       </w:r>
     </w:p>
-    <w:bookmarkEnd w:id="39"/>
-    <w:bookmarkStart w:id="40" w:name="ref-read2018"/>
+    <w:bookmarkEnd w:id="50"/>
+    <w:bookmarkStart w:id="51" w:name="ref-read2018"/>
     <w:p>
       <w:pPr>
         <w:pStyle w:val="Bibliography"/>
@@ -2224,8 +2434,8 @@
         <w:t xml:space="preserve">Read, Q. D., J. M. Grady, P. L. Zarnetske, S. Record, B. Baiser, J. Belmaker, M.-N. Tuanmu, A. Strecker, L. Beaudrot, and K. M. Thibault. 2018. Among-species overlap in rodent body size distributions predicts species richness along a temperature gradient. Ecography 41:1718–1727.</w:t>
       </w:r>
     </w:p>
-    <w:bookmarkEnd w:id="40"/>
-    <w:bookmarkStart w:id="41" w:name="ref-schmitz2018"/>
+    <w:bookmarkEnd w:id="51"/>
+    <w:bookmarkStart w:id="52" w:name="ref-schmitz2018"/>
     <w:p>
       <w:pPr>
         <w:pStyle w:val="Bibliography"/>
@@ -2234,8 +2444,8 @@
         <w:t xml:space="preserve">Schmitz, O. J., C. C. Wilmers, S. J. Leroux, C. E. Doughty, T. B. Atwood, M. Galetti, A. B. Davies, and S. J. Goetz. 2018. Animals and the zoogeochemistry of the carbon cycle. Science.</w:t>
       </w:r>
     </w:p>
-    <w:bookmarkEnd w:id="41"/>
-    <w:bookmarkStart w:id="42" w:name="ref-smith2018"/>
+    <w:bookmarkEnd w:id="52"/>
+    <w:bookmarkStart w:id="53" w:name="ref-smith2018"/>
     <w:p>
       <w:pPr>
         <w:pStyle w:val="Bibliography"/>
@@ -2244,8 +2454,8 @@
         <w:t xml:space="preserve">Smith, F. A., R. E. Elliott Smith, S. K. Lyons, and J. L. Payne. 2018. Body size downgrading of mammals over the late Quaternary. Science 360:310–313.</w:t>
       </w:r>
     </w:p>
-    <w:bookmarkEnd w:id="42"/>
-    <w:bookmarkStart w:id="43" w:name="ref-terry2015"/>
+    <w:bookmarkEnd w:id="53"/>
+    <w:bookmarkStart w:id="54" w:name="ref-terry2015"/>
     <w:p>
       <w:pPr>
         <w:pStyle w:val="Bibliography"/>
@@ -2254,8 +2464,8 @@
         <w:t xml:space="preserve">Terry, R. C., and R. J. Rowe. 2015. Energy flow and functional compensation in Great Basin small mammals under natural and anthropogenic environmental change. Proceedings of the National Academy of Sciences 112:9656–9661.</w:t>
       </w:r>
     </w:p>
-    <w:bookmarkEnd w:id="43"/>
-    <w:bookmarkStart w:id="44" w:name="ref-thibault2011"/>
+    <w:bookmarkEnd w:id="54"/>
+    <w:bookmarkStart w:id="55" w:name="ref-thibault2011"/>
     <w:p>
       <w:pPr>
         <w:pStyle w:val="Bibliography"/>
@@ -2264,8 +2474,8 @@
         <w:t xml:space="preserve">Thibault, K. M., E. P. White, A. H. Hurlbert, and S. K. M. Ernest. 2011. Multimodality in the individual size distributions of bird communities. Global Ecology and Biogeography 20:145–153.</w:t>
       </w:r>
     </w:p>
-    <w:bookmarkEnd w:id="44"/>
-    <w:bookmarkStart w:id="45" w:name="ref-warwick1994"/>
+    <w:bookmarkEnd w:id="55"/>
+    <w:bookmarkStart w:id="56" w:name="ref-warwick1994"/>
     <w:p>
       <w:pPr>
         <w:pStyle w:val="Bibliography"/>
@@ -2274,8 +2484,8 @@
         <w:t xml:space="preserve">Warwick, R. M., and K. R. Clarke. 1994. Relearning the ABC: Taxonomic changes and abundance/biomass relationships in disturbed benthic communities. Marine Biology 118:739–744.</w:t>
       </w:r>
     </w:p>
-    <w:bookmarkEnd w:id="45"/>
-    <w:bookmarkStart w:id="46" w:name="ref-white2007"/>
+    <w:bookmarkEnd w:id="56"/>
+    <w:bookmarkStart w:id="57" w:name="ref-white2007"/>
     <w:p>
       <w:pPr>
         <w:pStyle w:val="Bibliography"/>
@@ -2284,8 +2494,8 @@
         <w:t xml:space="preserve">White, E. P., S. K. M. Ernest, A. J. Kerkhoff, and B. J. Enquist. 2007. Relationships between body size and abundance in ecology. Trends in Ecology &amp; Evolution 22:323–330.</w:t>
       </w:r>
     </w:p>
-    <w:bookmarkEnd w:id="46"/>
-    <w:bookmarkStart w:id="47" w:name="ref-white2004"/>
+    <w:bookmarkEnd w:id="57"/>
+    <w:bookmarkStart w:id="58" w:name="ref-white2004"/>
     <w:p>
       <w:pPr>
         <w:pStyle w:val="Bibliography"/>
@@ -2294,8 +2504,8 @@
         <w:t xml:space="preserve">White, E. P., S. K. M. Ernest, and K. M. Thibault. 2004. Trade‐offs in Community Properties through Time in a Desert Rodent Community. The American Naturalist 164:670–676.</w:t>
       </w:r>
     </w:p>
-    <w:bookmarkEnd w:id="47"/>
-    <w:bookmarkStart w:id="48" w:name="ref-yen2017"/>
+    <w:bookmarkEnd w:id="58"/>
+    <w:bookmarkStart w:id="59" w:name="ref-yen2017"/>
     <w:p>
       <w:pPr>
         <w:pStyle w:val="Bibliography"/>
@@ -2304,8 +2514,8 @@
         <w:t xml:space="preserve">Yen, J. D. L., J. R. Thomson, J. M. Keith, D. M. Paganin, E. Fleishman, D. S. Dobkin, J. M. Bennett, and R. Mac Nally. 2017. Balancing generality and specificity in ecological gradient analysis with species abundance distributions and individual size distributions: Community distributions along environmental gradients. Global Ecology and Biogeography 26:318–332.</w:t>
       </w:r>
     </w:p>
-    <w:bookmarkEnd w:id="48"/>
-    <w:bookmarkStart w:id="49" w:name="ref-young2016"/>
+    <w:bookmarkEnd w:id="59"/>
+    <w:bookmarkStart w:id="60" w:name="ref-young2016"/>
     <w:p>
       <w:pPr>
         <w:pStyle w:val="Bibliography"/>
@@ -2314,8 +2524,8 @@
         <w:t xml:space="preserve">Young, H. S., D. J. McCauley, M. Galetti, and R. Dirzo. 2016. Patterns, Causes, and Consequences of Anthropocene Defaunation. Annual Review of Ecology, Evolution, and Systematics 47:333–358.</w:t>
       </w:r>
     </w:p>
-    <w:bookmarkEnd w:id="49"/>
-    <w:bookmarkEnd w:id="50"/>
+    <w:bookmarkEnd w:id="60"/>
+    <w:bookmarkEnd w:id="61"/>
     <w:sectPr>
       <w:pgSz w:w="12240" w:h="15840"/>
       <w:pgMar w:top="1440" w:right="1440" w:bottom="1440" w:left="1440" w:header="720" w:footer="720" w:gutter="0"/>
@@ -3470,96 +3680,6 @@
     </w:lvlOverride>
   </w:num>
   <w:num w:numId="1031">
-    <w:abstractNumId w:val="99411"/>
-    <w:lvlOverride w:ilvl="0">
-      <w:startOverride w:val="1"/>
-    </w:lvlOverride>
-    <w:lvlOverride w:ilvl="1">
-      <w:startOverride w:val="1"/>
-    </w:lvlOverride>
-    <w:lvlOverride w:ilvl="2">
-      <w:startOverride w:val="1"/>
-    </w:lvlOverride>
-    <w:lvlOverride w:ilvl="3">
-      <w:startOverride w:val="1"/>
-    </w:lvlOverride>
-    <w:lvlOverride w:ilvl="4">
-      <w:startOverride w:val="1"/>
-    </w:lvlOverride>
-    <w:lvlOverride w:ilvl="5">
-      <w:startOverride w:val="1"/>
-    </w:lvlOverride>
-    <w:lvlOverride w:ilvl="6">
-      <w:startOverride w:val="1"/>
-    </w:lvlOverride>
-    <w:lvlOverride w:ilvl="7">
-      <w:startOverride w:val="1"/>
-    </w:lvlOverride>
-    <w:lvlOverride w:ilvl="8">
-      <w:startOverride w:val="1"/>
-    </w:lvlOverride>
-  </w:num>
-  <w:num w:numId="1032">
-    <w:abstractNumId w:val="99411"/>
-    <w:lvlOverride w:ilvl="0">
-      <w:startOverride w:val="1"/>
-    </w:lvlOverride>
-    <w:lvlOverride w:ilvl="1">
-      <w:startOverride w:val="1"/>
-    </w:lvlOverride>
-    <w:lvlOverride w:ilvl="2">
-      <w:startOverride w:val="1"/>
-    </w:lvlOverride>
-    <w:lvlOverride w:ilvl="3">
-      <w:startOverride w:val="1"/>
-    </w:lvlOverride>
-    <w:lvlOverride w:ilvl="4">
-      <w:startOverride w:val="1"/>
-    </w:lvlOverride>
-    <w:lvlOverride w:ilvl="5">
-      <w:startOverride w:val="1"/>
-    </w:lvlOverride>
-    <w:lvlOverride w:ilvl="6">
-      <w:startOverride w:val="1"/>
-    </w:lvlOverride>
-    <w:lvlOverride w:ilvl="7">
-      <w:startOverride w:val="1"/>
-    </w:lvlOverride>
-    <w:lvlOverride w:ilvl="8">
-      <w:startOverride w:val="1"/>
-    </w:lvlOverride>
-  </w:num>
-  <w:num w:numId="1033">
-    <w:abstractNumId w:val="99411"/>
-    <w:lvlOverride w:ilvl="0">
-      <w:startOverride w:val="1"/>
-    </w:lvlOverride>
-    <w:lvlOverride w:ilvl="1">
-      <w:startOverride w:val="1"/>
-    </w:lvlOverride>
-    <w:lvlOverride w:ilvl="2">
-      <w:startOverride w:val="1"/>
-    </w:lvlOverride>
-    <w:lvlOverride w:ilvl="3">
-      <w:startOverride w:val="1"/>
-    </w:lvlOverride>
-    <w:lvlOverride w:ilvl="4">
-      <w:startOverride w:val="1"/>
-    </w:lvlOverride>
-    <w:lvlOverride w:ilvl="5">
-      <w:startOverride w:val="1"/>
-    </w:lvlOverride>
-    <w:lvlOverride w:ilvl="6">
-      <w:startOverride w:val="1"/>
-    </w:lvlOverride>
-    <w:lvlOverride w:ilvl="7">
-      <w:startOverride w:val="1"/>
-    </w:lvlOverride>
-    <w:lvlOverride w:ilvl="8">
-      <w:startOverride w:val="1"/>
-    </w:lvlOverride>
-  </w:num>
-  <w:num w:numId="1034">
     <w:abstractNumId w:val="99411"/>
     <w:lvlOverride w:ilvl="0">
       <w:startOverride w:val="1"/>

</xml_diff>

<commit_message>
k this is what we upload
</commit_message>
<xml_diff>
--- a/aspirational_structure/writing/rough_outline.docx
+++ b/aspirational_structure/writing/rough_outline.docx
@@ -158,7 +158,7 @@
         <w:pStyle w:val="FirstParagraph"/>
       </w:pPr>
       <w:r>
-        <w:t xml:space="preserve">Terrestrial animal ISDs are dynamic; these dynamics matter; and this study provides tools and motivation for examining these dynamics!</w:t>
+        <w:t xml:space="preserve">Terrestrial animal ISDs are dynamic; these dynamics have consequences for the scaling of abundance and function; and this study provides tools and motivation for examining these dynamics!</w:t>
       </w:r>
     </w:p>
     <w:p>
@@ -478,7 +478,7 @@
         <w:t xml:space="preserve">White et al. (2007)</w:t>
       </w:r>
       <w:r>
-        <w:t xml:space="preserve">; more]. Quantifying change in the size structure, and relating this to change in community-wide abundance and function, is not as straightforward as computing and comparing slopes. As a result, we do not have a general understanding of either 1) the extent to which changes in the ISD decouple the community-level dynamics of abundance, biomass, and energy use in these systems, or of 2) the underlying changes in community structure that account for these effects.</w:t>
+        <w:t xml:space="preserve">; more]. Quantifying change in the size structure, and relating this to change in community-wide abundance and function, is not as straightforward as computing and comparing slopes. As a result, we do not have a general understanding of either 1) how these ISDs behave over time or 2) the extent to which changes in the ISD decouple the community-level dynamics of abundance, biomass, and energy use in these systems.</w:t>
       </w:r>
     </w:p>
     <w:p>
@@ -486,7 +486,7 @@
         <w:pStyle w:val="BodyText"/>
       </w:pPr>
       <w:r>
-        <w:t xml:space="preserve">Here, we begin to address this gap by exploring how temporal changes in species composition and the size spectrum modulate the relationship between total abundance, energy, and biomass for communities of North American breeding birds. We used allometric scaling to estimate community size and abundance data for the North American Breeding Bird Survey, and evaluated how changes in total abundance, biomass, and energy use have co-varied from 1988-2018. Specifically, we examined: 1) How often do these currencies change together vs. have decoupled dynamics?; 2) What are the dominant directions and magnitudes of the overall change and any decoupling between the currencies? We also examined how these changes differ between core species and the whole-community (i.e. including transients), which currently comes completely out of left field in this introduction (sorry!).</w:t>
+        <w:t xml:space="preserve">Here, we begin to address this gap by exploring how temporal changes in species composition and the size spectrum modulate the relationship between total abundance, energy, and biomass for communities of North American breeding birds. We used allometric scaling to estimate community size and abundance data for the North American Breeding Bird Survey, and evaluated how changes in total abundance, biomass, and energy use have co-varied from 1988-2018. Specifically, we examined: 1) How often do these currencies change together vs. have decoupled dynamics?; 2) What are the dominant directions and magnitudes of the overall change and any decoupling between the currencies?; 3) To what extent do changes in the ISD translate into decoupling between abundance and function?</w:t>
       </w:r>
     </w:p>
     <w:p>
@@ -602,7 +602,7 @@
         <w:t xml:space="preserve">(Cusser et al. 2020, Bahlai et al. 2021)</w:t>
       </w:r>
       <w:r>
-        <w:t xml:space="preserve">. Developing continuous-time methods for analyzing community distributions such as the size spectrum is an important and ongoing area of methodological development (e.g. </w:t>
+        <w:t xml:space="preserve">. Developing continuous-time methods for analyzing community distributions such as multimodal size spectra is an important and ongoing area of methodological development (e.g. </w:t>
       </w:r>
       <w:r>
         <w:t xml:space="preserve">Yen et al. (2017)</w:t>
@@ -2125,7 +2125,7 @@
         <w:t xml:space="preserve"> </w:t>
       </w:r>
       <w:r>
-        <w:t xml:space="preserve">using both the winning models for energy use and for biomass. We also tested the extent to which change in mean body size was linked to change in the ISD using a quadratic model of the form</w:t>
+        <w:t xml:space="preserve">using both the winning models for energy use and for biomass. We also tested the extent to which change in mean body size was linked to change in the ISD using a linear model of the form</w:t>
       </w:r>
       <w:r>
         <w:t xml:space="preserve"> </w:t>
@@ -2134,10 +2134,10 @@
         <w:rPr>
           <w:rStyle w:val="VerbatimChar"/>
         </w:rPr>
-        <w:t xml:space="preserve">isd_overlap ~ logratio_mean_body_size + logratio_mean_body_size ^ 2</w:t>
-      </w:r>
-      <w:r>
-        <w:t xml:space="preserve">. We fit a quadratic model because we expected there to be a unimodal relationship, because high ISD overlap constrains there to be very little change in mean body size.</w:t>
+        <w:t xml:space="preserve">absolute_log_ratio_mean_size ~ isd_overlap</w:t>
+      </w:r>
+      <w:r>
+        <w:t xml:space="preserve">.</w:t>
       </w:r>
     </w:p>
     <w:p>
@@ -2159,6 +2159,33 @@
       </w:r>
     </w:p>
     <w:p>
+      <w:pPr>
+        <w:pStyle w:val="Heading2"/>
+      </w:pPr>
+      <w:bookmarkStart w:id="41" w:name="highly-sampled-bcrs"/>
+      <w:r>
+        <w:t xml:space="preserve">Highly-sampled BCRs</w:t>
+      </w:r>
+      <w:bookmarkEnd w:id="41"/>
+    </w:p>
+    <w:p>
+      <w:pPr>
+        <w:pStyle w:val="FirstParagraph"/>
+      </w:pPr>
+      <w:r>
+        <w:t xml:space="preserve">I subsampled the 528 routes to get a maximum of 10 routes per bird conservation region, so that the highly-sampled BCRs don’t dominate aggregate analyses</w:t>
+      </w:r>
+      <w:r>
+        <w:t xml:space="preserve"> </w:t>
+      </w:r>
+      <w:r>
+        <w:t xml:space="preserve">(Thibault et al. 2011)</w:t>
+      </w:r>
+      <w:r>
+        <w:t xml:space="preserve">. That yields 238 routes total. Results are the same; I haven’t included them in this document.</w:t>
+      </w:r>
+    </w:p>
+    <w:p>
       <w:r>
         <w:br w:type="page"/>
       </w:r>
@@ -2167,21 +2194,21 @@
       <w:pPr>
         <w:pStyle w:val="Heading1"/>
       </w:pPr>
-      <w:bookmarkStart w:id="41" w:name="results-1"/>
+      <w:bookmarkStart w:id="42" w:name="results-1"/>
       <w:r>
         <w:t xml:space="preserve">Results</w:t>
       </w:r>
-      <w:bookmarkEnd w:id="41"/>
+      <w:bookmarkEnd w:id="42"/>
     </w:p>
     <w:p>
       <w:pPr>
         <w:pStyle w:val="Heading2"/>
       </w:pPr>
-      <w:bookmarkStart w:id="42" w:name="overview"/>
+      <w:bookmarkStart w:id="43" w:name="overview"/>
       <w:r>
         <w:t xml:space="preserve">Overview</w:t>
       </w:r>
-      <w:bookmarkEnd w:id="42"/>
+      <w:bookmarkEnd w:id="43"/>
     </w:p>
     <w:p>
       <w:pPr>
@@ -2312,17 +2339,17 @@
       <w:pPr>
         <w:pStyle w:val="Heading2"/>
       </w:pPr>
-      <w:bookmarkStart w:id="43" w:name="change-in-the-isd-begin-to-end"/>
+      <w:bookmarkStart w:id="44" w:name="change-in-the-isd-begin-to-end"/>
       <w:r>
         <w:t xml:space="preserve">Change in the ISD begin-to-end</w:t>
       </w:r>
-      <w:bookmarkEnd w:id="43"/>
+      <w:bookmarkEnd w:id="44"/>
     </w:p>
     <w:p>
       <w:pPr>
         <w:pStyle w:val="Heading3"/>
       </w:pPr>
-      <w:bookmarkStart w:id="44" w:name="significance"/>
+      <w:bookmarkStart w:id="45" w:name="significance"/>
       <w:r>
         <w:t xml:space="preserve">“</w:t>
       </w:r>
@@ -2332,7 +2359,7 @@
       <w:r>
         <w:t xml:space="preserve">”</w:t>
       </w:r>
-      <w:bookmarkEnd w:id="44"/>
+      <w:bookmarkEnd w:id="45"/>
     </w:p>
     <w:p>
       <w:pPr>
@@ -2400,11 +2427,11 @@
       <w:pPr>
         <w:pStyle w:val="Heading3"/>
       </w:pPr>
-      <w:bookmarkStart w:id="45" w:name="magnitude"/>
+      <w:bookmarkStart w:id="46" w:name="magnitude"/>
       <w:r>
         <w:t xml:space="preserve">Magnitude</w:t>
       </w:r>
-      <w:bookmarkEnd w:id="45"/>
+      <w:bookmarkEnd w:id="46"/>
     </w:p>
     <w:p>
       <w:pPr>
@@ -2426,7 +2453,7 @@
                     </pic:cNvPicPr>
                   </pic:nvPicPr>
                   <pic:blipFill>
-                    <a:blip r:embed="rId46"/>
+                    <a:blip r:embed="rId47"/>
                     <a:stretch>
                       <a:fillRect/>
                     </a:stretch>
@@ -2490,21 +2517,21 @@
       <w:pPr>
         <w:pStyle w:val="Heading2"/>
       </w:pPr>
-      <w:bookmarkStart w:id="47" w:name="change-in-abundance-and-function"/>
+      <w:bookmarkStart w:id="48" w:name="change-in-abundance-and-function"/>
       <w:r>
         <w:t xml:space="preserve">Change in abundance and function</w:t>
       </w:r>
-      <w:bookmarkEnd w:id="47"/>
+      <w:bookmarkEnd w:id="48"/>
     </w:p>
     <w:p>
       <w:pPr>
         <w:pStyle w:val="Heading3"/>
       </w:pPr>
-      <w:bookmarkStart w:id="48" w:name="model-tallies"/>
+      <w:bookmarkStart w:id="49" w:name="model-tallies"/>
       <w:r>
         <w:t xml:space="preserve">Model tallies</w:t>
       </w:r>
-      <w:bookmarkEnd w:id="48"/>
+      <w:bookmarkEnd w:id="49"/>
     </w:p>
     <w:tbl>
       <w:tblPr>
@@ -3147,11 +3174,11 @@
       <w:pPr>
         <w:pStyle w:val="Heading3"/>
       </w:pPr>
-      <w:bookmarkStart w:id="49" w:name="direction-of-change-in-abundance"/>
+      <w:bookmarkStart w:id="50" w:name="direction-of-change-in-abundance"/>
       <w:r>
         <w:t xml:space="preserve">Direction of change in abundance</w:t>
       </w:r>
-      <w:bookmarkEnd w:id="49"/>
+      <w:bookmarkEnd w:id="50"/>
     </w:p>
     <w:tbl>
       <w:tblPr>
@@ -3311,11 +3338,11 @@
       <w:pPr>
         <w:pStyle w:val="Heading3"/>
       </w:pPr>
-      <w:bookmarkStart w:id="50" w:name="direction-of-offset-due-to-isd"/>
+      <w:bookmarkStart w:id="51" w:name="direction-of-offset-due-to-isd"/>
       <w:r>
         <w:t xml:space="preserve">Direction of offset due to ISD</w:t>
       </w:r>
-      <w:bookmarkEnd w:id="50"/>
+      <w:bookmarkEnd w:id="51"/>
     </w:p>
     <w:tbl>
       <w:tblPr>
@@ -3538,7 +3565,7 @@
                     </pic:cNvPicPr>
                   </pic:nvPicPr>
                   <pic:blipFill>
-                    <a:blip r:embed="rId51"/>
+                    <a:blip r:embed="rId52"/>
                     <a:stretch>
                       <a:fillRect/>
                     </a:stretch>
@@ -3569,11 +3596,11 @@
       <w:pPr>
         <w:pStyle w:val="Heading5"/>
       </w:pPr>
-      <w:bookmarkStart w:id="52" w:name="X869ecf432ea60aaa10af2b9a621b05902d16811"/>
+      <w:bookmarkStart w:id="53" w:name="X869ecf432ea60aaa10af2b9a621b05902d16811"/>
       <w:r>
         <w:t xml:space="preserve">Figure 1. Changes in biomass and energy use due to changes in the ISD vs. just abundance.</w:t>
       </w:r>
-      <w:bookmarkEnd w:id="52"/>
+      <w:bookmarkEnd w:id="53"/>
     </w:p>
     <w:p>
       <w:pPr>
@@ -3660,11 +3687,11 @@
       <w:pPr>
         <w:pStyle w:val="Heading2"/>
       </w:pPr>
-      <w:bookmarkStart w:id="53" w:name="Xa80e6b015f74f089f12bd18396d9933c4e66dd9"/>
+      <w:bookmarkStart w:id="54" w:name="Xa80e6b015f74f089f12bd18396d9933c4e66dd9"/>
       <w:r>
         <w:t xml:space="preserve">Relating change in the ISD to decoupling</w:t>
       </w:r>
-      <w:bookmarkEnd w:id="53"/>
+      <w:bookmarkEnd w:id="54"/>
     </w:p>
     <w:p>
       <w:pPr>
@@ -3686,7 +3713,7 @@
                     </pic:cNvPicPr>
                   </pic:nvPicPr>
                   <pic:blipFill>
-                    <a:blip r:embed="rId54"/>
+                    <a:blip r:embed="rId55"/>
                     <a:stretch>
                       <a:fillRect/>
                     </a:stretch>
@@ -3741,7 +3768,7 @@
                     </pic:cNvPicPr>
                   </pic:nvPicPr>
                   <pic:blipFill>
-                    <a:blip r:embed="rId55"/>
+                    <a:blip r:embed="rId56"/>
                     <a:stretch>
                       <a:fillRect/>
                     </a:stretch>
@@ -3772,11 +3799,11 @@
       <w:pPr>
         <w:pStyle w:val="Heading5"/>
       </w:pPr>
-      <w:bookmarkStart w:id="56" w:name="X69f110cb80c13ab179798bf12195d95b25c6648"/>
+      <w:bookmarkStart w:id="57" w:name="X69f110cb80c13ab179798bf12195d95b25c6648"/>
       <w:r>
         <w:t xml:space="preserve">Figure 2. Change in the ISD vs. change in mean size.</w:t>
       </w:r>
-      <w:bookmarkEnd w:id="56"/>
+      <w:bookmarkEnd w:id="57"/>
     </w:p>
     <w:p>
       <w:pPr>
@@ -3792,7 +3819,7 @@
         <w:t xml:space="preserve"> </w:t>
       </w:r>
       <w:r>
-        <w:t xml:space="preserve">The x axis is the log ratio of mean body size for a route. The y-axis is the ISD overlap for that route (ranges 0-1, with 1 being identical ISDs). The points are individual routes; the curved line is the prediction from a quadratic model fitting</w:t>
+        <w:t xml:space="preserve">The x axis is the ISD overlap for a route (ranges 0-1, with 1 being identical ISDs), and the y axis is the absolute log ratio of mean body size for the end vs the beginning. The points are individual routes; the line is the prediction from a quadratic model fitting</w:t>
       </w:r>
       <w:r>
         <w:t xml:space="preserve"> </w:t>
@@ -3801,10 +3828,10 @@
         <w:rPr>
           <w:rStyle w:val="VerbatimChar"/>
         </w:rPr>
-        <w:t xml:space="preserve">overlap ~ logratio_mean_body_size</w:t>
-      </w:r>
-      <w:r>
-        <w:t xml:space="preserve">. The vertical line marks 0 for no change.</w:t>
+        <w:t xml:space="preserve">absolute_log_ratio ~ isd_overlap</w:t>
+      </w:r>
+      <w:r>
+        <w:t xml:space="preserve">.</w:t>
       </w:r>
     </w:p>
     <w:p>
@@ -3833,7 +3860,7 @@
         <w:t xml:space="preserve"> </w:t>
       </w:r>
       <w:r>
-        <w:t xml:space="preserve">is a very messy one; R2 = .07. It’s not possible to have a</w:t>
+        <w:t xml:space="preserve">is a very messy one; R2 = .06. It’s not possible to have a</w:t>
       </w:r>
       <w:r>
         <w:t xml:space="preserve"> </w:t>
@@ -3848,7 +3875,7 @@
         <w:t xml:space="preserve"> </w:t>
       </w:r>
       <w:r>
-        <w:t xml:space="preserve">of change in mean body size without some change in the ISD, hence the quadratic relationship. However, there is often considerable change in the ISD that does not translate into a shift in mean body size.</w:t>
+        <w:t xml:space="preserve">of change in mean body size if there is very high ISD overlap, hence the slight negative relationship. However, for any given amount of change in the ISD there is a lot of variability in the effect on mean size.</w:t>
       </w:r>
     </w:p>
     <w:p>
@@ -3860,21 +3887,21 @@
       <w:pPr>
         <w:pStyle w:val="Heading2"/>
       </w:pPr>
-      <w:bookmarkStart w:id="57" w:name="core-transient-1"/>
+      <w:bookmarkStart w:id="58" w:name="core-transient-1"/>
       <w:r>
         <w:t xml:space="preserve">Core-transient</w:t>
       </w:r>
-      <w:bookmarkEnd w:id="57"/>
+      <w:bookmarkEnd w:id="58"/>
     </w:p>
     <w:p>
       <w:pPr>
         <w:pStyle w:val="Heading3"/>
       </w:pPr>
-      <w:bookmarkStart w:id="58" w:name="model-tally-comparison"/>
+      <w:bookmarkStart w:id="59" w:name="model-tally-comparison"/>
       <w:r>
         <w:t xml:space="preserve">Model tally comparison:</w:t>
       </w:r>
-      <w:bookmarkEnd w:id="58"/>
+      <w:bookmarkEnd w:id="59"/>
     </w:p>
     <w:tbl>
       <w:tblPr>
@@ -4979,21 +5006,21 @@
       <w:pPr>
         <w:pStyle w:val="Heading1"/>
       </w:pPr>
-      <w:bookmarkStart w:id="59" w:name="discussion"/>
+      <w:bookmarkStart w:id="60" w:name="discussion"/>
       <w:r>
         <w:t xml:space="preserve">Discussion</w:t>
       </w:r>
-      <w:bookmarkEnd w:id="59"/>
+      <w:bookmarkEnd w:id="60"/>
     </w:p>
     <w:p>
       <w:pPr>
         <w:pStyle w:val="Heading2"/>
       </w:pPr>
-      <w:bookmarkStart w:id="60" w:name="results-interpretation"/>
+      <w:bookmarkStart w:id="61" w:name="results-interpretation"/>
       <w:r>
         <w:t xml:space="preserve">Results interpretation</w:t>
       </w:r>
-      <w:bookmarkEnd w:id="60"/>
+      <w:bookmarkEnd w:id="61"/>
     </w:p>
     <w:p>
       <w:pPr>
@@ -5119,11 +5146,11 @@
       <w:pPr>
         <w:pStyle w:val="Heading2"/>
       </w:pPr>
-      <w:bookmarkStart w:id="61" w:name="considerations-beyond-the-scope"/>
+      <w:bookmarkStart w:id="62" w:name="considerations-beyond-the-scope"/>
       <w:r>
         <w:t xml:space="preserve">Considerations beyond the scope</w:t>
       </w:r>
-      <w:bookmarkEnd w:id="61"/>
+      <w:bookmarkEnd w:id="62"/>
     </w:p>
     <w:p>
       <w:pPr>
@@ -5330,11 +5357,11 @@
       <w:pPr>
         <w:pStyle w:val="Heading2"/>
       </w:pPr>
-      <w:bookmarkStart w:id="62" w:name="wider-significance"/>
+      <w:bookmarkStart w:id="63" w:name="wider-significance"/>
       <w:r>
         <w:t xml:space="preserve">Wider significance</w:t>
       </w:r>
-      <w:bookmarkEnd w:id="62"/>
+      <w:bookmarkEnd w:id="63"/>
     </w:p>
     <w:p>
       <w:pPr>
@@ -5405,14 +5432,14 @@
       <w:pPr>
         <w:pStyle w:val="Heading1"/>
       </w:pPr>
-      <w:bookmarkStart w:id="63" w:name="references"/>
+      <w:bookmarkStart w:id="64" w:name="references"/>
       <w:r>
         <w:t xml:space="preserve">References</w:t>
       </w:r>
-      <w:bookmarkEnd w:id="63"/>
-    </w:p>
-    <w:bookmarkStart w:id="97" w:name="refs"/>
-    <w:bookmarkStart w:id="64" w:name="ref-bahlai2021"/>
+      <w:bookmarkEnd w:id="64"/>
+    </w:p>
+    <w:bookmarkStart w:id="98" w:name="refs"/>
+    <w:bookmarkStart w:id="65" w:name="ref-bahlai2021"/>
     <w:p>
       <w:pPr>
         <w:pStyle w:val="Bibliography"/>
@@ -5421,8 +5448,8 @@
         <w:t xml:space="preserve">Bahlai, C. A., E. R. White, J. D. Perrone, S. Cusser, and K. Stack Whitney. 2021. The broken window: An algorithm for quantifying and characterizing misleading trajectories in ecological processes. Ecological Informatics 64:101336.</w:t>
       </w:r>
     </w:p>
-    <w:bookmarkEnd w:id="64"/>
-    <w:bookmarkStart w:id="65" w:name="ref-connolly2005"/>
+    <w:bookmarkEnd w:id="65"/>
+    <w:bookmarkStart w:id="66" w:name="ref-connolly2005"/>
     <w:p>
       <w:pPr>
         <w:pStyle w:val="Bibliography"/>
@@ -5431,8 +5458,8 @@
         <w:t xml:space="preserve">Connolly, S. R., T. P. Hughes, D. R. Bellwood, and R. H. Karlson. 2005. Community Structure of Corals and Reef Fishes at Multiple Scales. Science 309:1363–1365.</w:t>
       </w:r>
     </w:p>
-    <w:bookmarkEnd w:id="65"/>
-    <w:bookmarkStart w:id="66" w:name="ref-cusser2020"/>
+    <w:bookmarkEnd w:id="66"/>
+    <w:bookmarkStart w:id="67" w:name="ref-cusser2020"/>
     <w:p>
       <w:pPr>
         <w:pStyle w:val="Bibliography"/>
@@ -5441,8 +5468,8 @@
         <w:t xml:space="preserve">Cusser, S., C. Bahlai, S. M. Swinton, G. P. Robertson, and N. M. Haddad. 2020. Long-term research avoids spurious and misleading trends in sustainability attributes of no-till. Global Change Biology 26:3715–3725.</w:t>
       </w:r>
     </w:p>
-    <w:bookmarkEnd w:id="66"/>
-    <w:bookmarkStart w:id="67" w:name="ref-dornelas2014"/>
+    <w:bookmarkEnd w:id="67"/>
+    <w:bookmarkStart w:id="68" w:name="ref-dornelas2014"/>
     <w:p>
       <w:pPr>
         <w:pStyle w:val="Bibliography"/>
@@ -5451,8 +5478,8 @@
         <w:t xml:space="preserve">Dornelas, M., N. J. Gotelli, B. McGill, H. Shimadzu, F. Moyes, C. Sievers, and A. E. Magurran. 2014. Assemblage Time Series Reveal Biodiversity Change but Not Systematic Loss. Science 344:296–299.</w:t>
       </w:r>
     </w:p>
-    <w:bookmarkEnd w:id="67"/>
-    <w:bookmarkStart w:id="68" w:name="ref-dornelas2011"/>
+    <w:bookmarkEnd w:id="68"/>
+    <w:bookmarkStart w:id="69" w:name="ref-dornelas2011"/>
     <w:p>
       <w:pPr>
         <w:pStyle w:val="Bibliography"/>
@@ -5461,8 +5488,8 @@
         <w:t xml:space="preserve">Dornelas, M., D. A. T. Phillip, and A. E. Magurran. 2011. Abundance and dominance become less predictable as species richness decreases. Global Ecology and Biogeography 20:832–841.</w:t>
       </w:r>
     </w:p>
-    <w:bookmarkEnd w:id="68"/>
-    <w:bookmarkStart w:id="69" w:name="ref-ernest2005"/>
+    <w:bookmarkEnd w:id="69"/>
+    <w:bookmarkStart w:id="70" w:name="ref-ernest2005"/>
     <w:p>
       <w:pPr>
         <w:pStyle w:val="Bibliography"/>
@@ -5471,8 +5498,8 @@
         <w:t xml:space="preserve">Ernest, S. K. M. 2005. Body size, energy use, and community structure of small mammals. Ecology 86:1407–1413.</w:t>
       </w:r>
     </w:p>
-    <w:bookmarkEnd w:id="69"/>
-    <w:bookmarkStart w:id="70" w:name="ref-ernest2009"/>
+    <w:bookmarkEnd w:id="70"/>
+    <w:bookmarkStart w:id="71" w:name="ref-ernest2009"/>
     <w:p>
       <w:pPr>
         <w:pStyle w:val="Bibliography"/>
@@ -5481,8 +5508,8 @@
         <w:t xml:space="preserve">Ernest, S. K. M., E. P. White, and J. H. Brown. 2009. Changes in a tropical forest support metabolic zero-sum dynamics. Ecology Letters 12:507–515.</w:t>
       </w:r>
     </w:p>
-    <w:bookmarkEnd w:id="70"/>
-    <w:bookmarkStart w:id="71" w:name="ref-fisher2010"/>
+    <w:bookmarkEnd w:id="71"/>
+    <w:bookmarkStart w:id="72" w:name="ref-fisher2010"/>
     <w:p>
       <w:pPr>
         <w:pStyle w:val="Bibliography"/>
@@ -5491,8 +5518,8 @@
         <w:t xml:space="preserve">Fisher, J. A. D., K. T. Frank, and W. C. Leggett. 2010. Dynamic macroecology on ecological time-scales. Global Ecology and Biogeography 19:1–15.</w:t>
       </w:r>
     </w:p>
-    <w:bookmarkEnd w:id="71"/>
-    <w:bookmarkStart w:id="72" w:name="ref-fristoe2015"/>
+    <w:bookmarkEnd w:id="72"/>
+    <w:bookmarkStart w:id="73" w:name="ref-fristoe2015"/>
     <w:p>
       <w:pPr>
         <w:pStyle w:val="Bibliography"/>
@@ -5501,8 +5528,8 @@
         <w:t xml:space="preserve">Fristoe, T. S. 2015. Energy use by migrants and residents in North American breeding bird communities. Global Ecology and Biogeography 24:406–415.</w:t>
       </w:r>
     </w:p>
-    <w:bookmarkEnd w:id="72"/>
-    <w:bookmarkStart w:id="73" w:name="ref-gardner2011"/>
+    <w:bookmarkEnd w:id="73"/>
+    <w:bookmarkStart w:id="74" w:name="ref-gardner2011"/>
     <w:p>
       <w:pPr>
         <w:pStyle w:val="Bibliography"/>
@@ -5511,8 +5538,8 @@
         <w:t xml:space="preserve">Gardner, J. L., A. Peters, M. R. Kearney, L. Joseph, and R. Heinsohn. 2011. Declining body size: A third universal response to warming? Trends in Ecology &amp; Evolution 26:285–291.</w:t>
       </w:r>
     </w:p>
-    <w:bookmarkEnd w:id="73"/>
-    <w:bookmarkStart w:id="74" w:name="ref-gotelli2017"/>
+    <w:bookmarkEnd w:id="74"/>
+    <w:bookmarkStart w:id="75" w:name="ref-gotelli2017"/>
     <w:p>
       <w:pPr>
         <w:pStyle w:val="Bibliography"/>
@@ -5521,8 +5548,8 @@
         <w:t xml:space="preserve">Gotelli, N. J., H. Shimadzu, M. Dornelas, B. McGill, F. Moyes, and A. E. Magurran. 2017. Community-level regulation of temporal trends in biodiversity. Science Advances 3:e1700315.</w:t>
       </w:r>
     </w:p>
-    <w:bookmarkEnd w:id="74"/>
-    <w:bookmarkStart w:id="75" w:name="ref-henderson2010"/>
+    <w:bookmarkEnd w:id="75"/>
+    <w:bookmarkStart w:id="76" w:name="ref-henderson2010"/>
     <w:p>
       <w:pPr>
         <w:pStyle w:val="Bibliography"/>
@@ -5531,8 +5558,8 @@
         <w:t xml:space="preserve">Henderson, P. A., and A. E. Magurran. 2010. Linking species abundance distributions in numerical abundance and biomass through simple assumptions about community structure. Proceedings of the Royal Society B: Biological Sciences 277:1561–1570.</w:t>
       </w:r>
     </w:p>
-    <w:bookmarkEnd w:id="75"/>
-    <w:bookmarkStart w:id="76" w:name="ref-hernandez2011"/>
+    <w:bookmarkEnd w:id="76"/>
+    <w:bookmarkStart w:id="77" w:name="ref-hernandez2011"/>
     <w:p>
       <w:pPr>
         <w:pStyle w:val="Bibliography"/>
@@ -5541,8 +5568,8 @@
         <w:t xml:space="preserve">Hernández, L., J. W. Laundré, A. González-Romero, J. López-Portillo, and K. M. Grajales. 2011. Tale of two metrics: Density and biomass in a desert rodent community. Journal of Mammalogy 92:840–851.</w:t>
       </w:r>
     </w:p>
-    <w:bookmarkEnd w:id="76"/>
-    <w:bookmarkStart w:id="77" w:name="ref-holling1992"/>
+    <w:bookmarkEnd w:id="77"/>
+    <w:bookmarkStart w:id="78" w:name="ref-holling1992"/>
     <w:p>
       <w:pPr>
         <w:pStyle w:val="Bibliography"/>
@@ -5551,8 +5578,8 @@
         <w:t xml:space="preserve">Holling, C. S. 1992. Cross-Scale Morphology, Geometry, and Dynamics of Ecosystems. Ecological Monographs 62:447–502.</w:t>
       </w:r>
     </w:p>
-    <w:bookmarkEnd w:id="77"/>
-    <w:bookmarkStart w:id="78" w:name="ref-kelt2015"/>
+    <w:bookmarkEnd w:id="78"/>
+    <w:bookmarkStart w:id="79" w:name="ref-kelt2015"/>
     <w:p>
       <w:pPr>
         <w:pStyle w:val="Bibliography"/>
@@ -5561,8 +5588,8 @@
         <w:t xml:space="preserve">Kelt, D. A., J. R. Aliperti, P. L. Meserve, W. B. Milstead, M. A. Previtali, and J. R. Gutierrez. 2015. Energetic compensation is historically contingent and not supported for small mammals in South American or Asian deserts. Ecology 96:1702–1712.</w:t>
       </w:r>
     </w:p>
-    <w:bookmarkEnd w:id="78"/>
-    <w:bookmarkStart w:id="79" w:name="ref-kerr01"/>
+    <w:bookmarkEnd w:id="79"/>
+    <w:bookmarkStart w:id="80" w:name="ref-kerr01"/>
     <w:p>
       <w:pPr>
         <w:pStyle w:val="Bibliography"/>
@@ -5571,8 +5598,8 @@
         <w:t xml:space="preserve">Kerr, S. R., and L. M. Dickie. 1AD. The Biomass Spectrum: A Predator-Prey Theory of Aquatic Production. Columbia University Press.</w:t>
       </w:r>
     </w:p>
-    <w:bookmarkEnd w:id="79"/>
-    <w:bookmarkStart w:id="80" w:name="ref-macgregor2019"/>
+    <w:bookmarkEnd w:id="80"/>
+    <w:bookmarkStart w:id="81" w:name="ref-macgregor2019"/>
     <w:p>
       <w:pPr>
         <w:pStyle w:val="Bibliography"/>
@@ -5581,8 +5608,8 @@
         <w:t xml:space="preserve">Macgregor, C. J., J. H. Williams, J. R. Bell, and C. D. Thomas. 2019. Moth biomass increases and decreases over 50 years in Britain. Nature Ecology &amp; Evolution 3:1645–1649.</w:t>
       </w:r>
     </w:p>
-    <w:bookmarkEnd w:id="80"/>
-    <w:bookmarkStart w:id="81" w:name="ref-mcgill2015"/>
+    <w:bookmarkEnd w:id="81"/>
+    <w:bookmarkStart w:id="82" w:name="ref-mcgill2015"/>
     <w:p>
       <w:pPr>
         <w:pStyle w:val="Bibliography"/>
@@ -5591,8 +5618,8 @@
         <w:t xml:space="preserve">McGill, B. J., M. Dornelas, N. J. Gotelli, and A. E. Magurran. 2015. Fifteen forms of biodiversity trend in the Anthropocene. Trends in Ecology &amp; Evolution 30:104–113.</w:t>
       </w:r>
     </w:p>
-    <w:bookmarkEnd w:id="81"/>
-    <w:bookmarkStart w:id="82" w:name="ref-morlon2009"/>
+    <w:bookmarkEnd w:id="82"/>
+    <w:bookmarkStart w:id="83" w:name="ref-morlon2009"/>
     <w:p>
       <w:pPr>
         <w:pStyle w:val="Bibliography"/>
@@ -5601,8 +5628,8 @@
         <w:t xml:space="preserve">Morlon, H., E. P. White, R. S. Etienne, J. L. Green, A. Ostling, D. Alonso, B. J. Enquist, F. He, A. Hurlbert, A. E. Magurran, B. A. Maurer, B. J. McGill, H. Olff, D. Storch, and T. Zillio. 2009. Taking species abundance distributions beyond individuals. Ecology Letters 12:488–501.</w:t>
       </w:r>
     </w:p>
-    <w:bookmarkEnd w:id="82"/>
-    <w:bookmarkStart w:id="83" w:name="ref-petchey2010"/>
+    <w:bookmarkEnd w:id="83"/>
+    <w:bookmarkStart w:id="84" w:name="ref-petchey2010"/>
     <w:p>
       <w:pPr>
         <w:pStyle w:val="Bibliography"/>
@@ -5611,8 +5638,8 @@
         <w:t xml:space="preserve">Petchey, O. L., and A. Belgrano. 2010. Body-size distributions and size-spectra: Universal indicators of ecological status? Biology Letters 6:434–437.</w:t>
       </w:r>
     </w:p>
-    <w:bookmarkEnd w:id="83"/>
-    <w:bookmarkStart w:id="84" w:name="ref-read2018"/>
+    <w:bookmarkEnd w:id="84"/>
+    <w:bookmarkStart w:id="85" w:name="ref-read2018"/>
     <w:p>
       <w:pPr>
         <w:pStyle w:val="Bibliography"/>
@@ -5621,8 +5648,8 @@
         <w:t xml:space="preserve">Read, Q. D., J. M. Grady, P. L. Zarnetske, S. Record, B. Baiser, J. Belmaker, M.-N. Tuanmu, A. Strecker, L. Beaudrot, and K. M. Thibault. 2018. Among-species overlap in rodent body size distributions predicts species richness along a temperature gradient. Ecography 41:1718–1727.</w:t>
       </w:r>
     </w:p>
-    <w:bookmarkEnd w:id="84"/>
-    <w:bookmarkStart w:id="85" w:name="ref-sauer2013"/>
+    <w:bookmarkEnd w:id="85"/>
+    <w:bookmarkStart w:id="86" w:name="ref-sauer2013"/>
     <w:p>
       <w:pPr>
         <w:pStyle w:val="Bibliography"/>
@@ -5631,8 +5658,8 @@
         <w:t xml:space="preserve">Sauer, J. R., W. A. Link, J. E. Fallon, K. L. Pardieck, and D. J. Ziolkowski. 2013. The North American Breeding Bird Survey 1966–2011: Summary Analysis and Species Accounts. North American Fauna:1–32.</w:t>
       </w:r>
     </w:p>
-    <w:bookmarkEnd w:id="85"/>
-    <w:bookmarkStart w:id="86" w:name="ref-schmitz2018"/>
+    <w:bookmarkEnd w:id="86"/>
+    <w:bookmarkStart w:id="87" w:name="ref-schmitz2018"/>
     <w:p>
       <w:pPr>
         <w:pStyle w:val="Bibliography"/>
@@ -5641,8 +5668,8 @@
         <w:t xml:space="preserve">Schmitz, O. J., C. C. Wilmers, S. J. Leroux, C. E. Doughty, T. B. Atwood, M. Galetti, A. B. Davies, and S. J. Goetz. 2018. Animals and the zoogeochemistry of the carbon cycle. Science.</w:t>
       </w:r>
     </w:p>
-    <w:bookmarkEnd w:id="86"/>
-    <w:bookmarkStart w:id="87" w:name="ref-smith2018"/>
+    <w:bookmarkEnd w:id="87"/>
+    <w:bookmarkStart w:id="88" w:name="ref-smith2018"/>
     <w:p>
       <w:pPr>
         <w:pStyle w:val="Bibliography"/>
@@ -5651,8 +5678,8 @@
         <w:t xml:space="preserve">Smith, F. A., R. E. Elliott Smith, S. K. Lyons, and J. L. Payne. 2018. Body size downgrading of mammals over the late Quaternary. Science 360:310–313.</w:t>
       </w:r>
     </w:p>
-    <w:bookmarkEnd w:id="87"/>
-    <w:bookmarkStart w:id="88" w:name="ref-terry2015"/>
+    <w:bookmarkEnd w:id="88"/>
+    <w:bookmarkStart w:id="89" w:name="ref-terry2015"/>
     <w:p>
       <w:pPr>
         <w:pStyle w:val="Bibliography"/>
@@ -5661,8 +5688,8 @@
         <w:t xml:space="preserve">Terry, R. C., and R. J. Rowe. 2015. Energy flow and functional compensation in Great Basin small mammals under natural and anthropogenic environmental change. Proceedings of the National Academy of Sciences 112:9656–9661.</w:t>
       </w:r>
     </w:p>
-    <w:bookmarkEnd w:id="88"/>
-    <w:bookmarkStart w:id="89" w:name="ref-thibault2011"/>
+    <w:bookmarkEnd w:id="89"/>
+    <w:bookmarkStart w:id="90" w:name="ref-thibault2011"/>
     <w:p>
       <w:pPr>
         <w:pStyle w:val="Bibliography"/>
@@ -5671,8 +5698,8 @@
         <w:t xml:space="preserve">Thibault, K. M., E. P. White, A. H. Hurlbert, and S. K. M. Ernest. 2011. Multimodality in the individual size distributions of bird communities. Global Ecology and Biogeography 20:145–153.</w:t>
       </w:r>
     </w:p>
-    <w:bookmarkEnd w:id="89"/>
-    <w:bookmarkStart w:id="90" w:name="ref-warwick1994"/>
+    <w:bookmarkEnd w:id="90"/>
+    <w:bookmarkStart w:id="91" w:name="ref-warwick1994"/>
     <w:p>
       <w:pPr>
         <w:pStyle w:val="Bibliography"/>
@@ -5681,8 +5708,8 @@
         <w:t xml:space="preserve">Warwick, R. M., and K. R. Clarke. 1994. Relearning the ABC: Taxonomic changes and abundance/biomass relationships in disturbed benthic communities. Marine Biology 118:739–744.</w:t>
       </w:r>
     </w:p>
-    <w:bookmarkEnd w:id="90"/>
-    <w:bookmarkStart w:id="91" w:name="ref-white2004a"/>
+    <w:bookmarkEnd w:id="91"/>
+    <w:bookmarkStart w:id="92" w:name="ref-white2004a"/>
     <w:p>
       <w:pPr>
         <w:pStyle w:val="Bibliography"/>
@@ -5691,8 +5718,8 @@
         <w:t xml:space="preserve">White, E. P. 2004. Two-phase species–time relationships in North American land birds. Ecology Letters 7:329–336.</w:t>
       </w:r>
     </w:p>
-    <w:bookmarkEnd w:id="91"/>
-    <w:bookmarkStart w:id="92" w:name="ref-white2007"/>
+    <w:bookmarkEnd w:id="92"/>
+    <w:bookmarkStart w:id="93" w:name="ref-white2007"/>
     <w:p>
       <w:pPr>
         <w:pStyle w:val="Bibliography"/>
@@ -5701,8 +5728,8 @@
         <w:t xml:space="preserve">White, E. P., S. K. M. Ernest, A. J. Kerkhoff, and B. J. Enquist. 2007. Relationships between body size and abundance in ecology. Trends in Ecology &amp; Evolution 22:323–330.</w:t>
       </w:r>
     </w:p>
-    <w:bookmarkEnd w:id="92"/>
-    <w:bookmarkStart w:id="93" w:name="ref-white2004"/>
+    <w:bookmarkEnd w:id="93"/>
+    <w:bookmarkStart w:id="94" w:name="ref-white2004"/>
     <w:p>
       <w:pPr>
         <w:pStyle w:val="Bibliography"/>
@@ -5711,8 +5738,8 @@
         <w:t xml:space="preserve">White, E. P., S. K. M. Ernest, and K. M. Thibault. 2004. Trade‐offs in Community Properties through Time in a Desert Rodent Community. The American Naturalist 164:670–676.</w:t>
       </w:r>
     </w:p>
-    <w:bookmarkEnd w:id="93"/>
-    <w:bookmarkStart w:id="94" w:name="ref-ye2020"/>
+    <w:bookmarkEnd w:id="94"/>
+    <w:bookmarkStart w:id="95" w:name="ref-ye2020"/>
     <w:p>
       <w:pPr>
         <w:pStyle w:val="Bibliography"/>
@@ -5721,8 +5748,8 @@
         <w:t xml:space="preserve">Ye, H., E. K. Bledsoe, R. Diaz, S. K. M. Ernest, J. L. Simonis, E. P. White, and G. M. Yenni. 2020, May. Macroecological Analyses of Time Series Structure. Zenodo.</w:t>
       </w:r>
     </w:p>
-    <w:bookmarkEnd w:id="94"/>
-    <w:bookmarkStart w:id="95" w:name="ref-yen2017"/>
+    <w:bookmarkEnd w:id="95"/>
+    <w:bookmarkStart w:id="96" w:name="ref-yen2017"/>
     <w:p>
       <w:pPr>
         <w:pStyle w:val="Bibliography"/>
@@ -5731,8 +5758,8 @@
         <w:t xml:space="preserve">Yen, J. D. L., J. R. Thomson, J. M. Keith, D. M. Paganin, E. Fleishman, D. S. Dobkin, J. M. Bennett, and R. Mac Nally. 2017. Balancing generality and specificity in ecological gradient analysis with species abundance distributions and individual size distributions: Community distributions along environmental gradients. Global Ecology and Biogeography 26:318–332.</w:t>
       </w:r>
     </w:p>
-    <w:bookmarkEnd w:id="95"/>
-    <w:bookmarkStart w:id="96" w:name="ref-young2016"/>
+    <w:bookmarkEnd w:id="96"/>
+    <w:bookmarkStart w:id="97" w:name="ref-young2016"/>
     <w:p>
       <w:pPr>
         <w:pStyle w:val="Bibliography"/>
@@ -5741,8 +5768,8 @@
         <w:t xml:space="preserve">Young, H. S., D. J. McCauley, M. Galetti, and R. Dirzo. 2016. Patterns, Causes, and Consequences of Anthropocene Defaunation. Annual Review of Ecology, Evolution, and Systematics 47:333–358.</w:t>
       </w:r>
     </w:p>
-    <w:bookmarkEnd w:id="96"/>
     <w:bookmarkEnd w:id="97"/>
+    <w:bookmarkEnd w:id="98"/>
     <w:sectPr>
       <w:pgSz w:w="12240" w:h="15840"/>
       <w:pgMar w:top="1440" w:right="1440" w:bottom="1440" w:left="1440" w:header="720" w:footer="720" w:gutter="0"/>

</xml_diff>